<commit_message>
IT-complite, TIPIS - start
</commit_message>
<xml_diff>
--- a/ИТ.docx
+++ b/ИТ.docx
@@ -13609,16 +13609,6 @@
           <w:sz w:val="26"/>
           <w:szCs w:val="26"/>
         </w:rPr>
-        <w:t>+-</w:t>
-      </w:r>
-      <w:bookmarkStart w:id="5" w:name="_GoBack"/>
-      <w:bookmarkEnd w:id="5"/>
-      <w:r>
-        <w:rPr>
-          <w:b/>
-          <w:sz w:val="26"/>
-          <w:szCs w:val="26"/>
-        </w:rPr>
         <w:t>Классический жизненный цикл ПС.</w:t>
       </w:r>
     </w:p>
@@ -13699,11 +13689,20 @@
       </w:pPr>
       <w:r>
         <w:rPr>
+          <w:b/>
           <w:i/>
           <w:sz w:val="26"/>
           <w:szCs w:val="26"/>
         </w:rPr>
-        <w:t xml:space="preserve">Системный анализ </w:t>
+        <w:t>Системный анализ</w:t>
+      </w:r>
+      <w:r>
+        <w:rPr>
+          <w:i/>
+          <w:sz w:val="26"/>
+          <w:szCs w:val="26"/>
+        </w:rPr>
+        <w:t xml:space="preserve"> </w:t>
       </w:r>
       <w:r>
         <w:rPr>
@@ -13733,11 +13732,20 @@
       </w:pPr>
       <w:r>
         <w:rPr>
+          <w:b/>
           <w:i/>
           <w:sz w:val="26"/>
           <w:szCs w:val="26"/>
         </w:rPr>
-        <w:t xml:space="preserve">Анализ требований </w:t>
+        <w:t>Анализ требований</w:t>
+      </w:r>
+      <w:r>
+        <w:rPr>
+          <w:i/>
+          <w:sz w:val="26"/>
+          <w:szCs w:val="26"/>
+        </w:rPr>
+        <w:t xml:space="preserve"> </w:t>
       </w:r>
       <w:r>
         <w:rPr>
@@ -14047,11 +14055,20 @@
       </w:pPr>
       <w:r>
         <w:rPr>
+          <w:b/>
           <w:i/>
           <w:sz w:val="26"/>
           <w:szCs w:val="26"/>
         </w:rPr>
-        <w:t xml:space="preserve">Кодирование </w:t>
+        <w:t>Кодирование</w:t>
+      </w:r>
+      <w:r>
+        <w:rPr>
+          <w:i/>
+          <w:sz w:val="26"/>
+          <w:szCs w:val="26"/>
+        </w:rPr>
+        <w:t xml:space="preserve"> </w:t>
       </w:r>
       <w:r>
         <w:rPr>
@@ -14073,12 +14090,21 @@
       </w:pPr>
       <w:r>
         <w:rPr>
+          <w:b/>
           <w:i/>
           <w:sz w:val="26"/>
           <w:szCs w:val="26"/>
         </w:rPr>
         <w:lastRenderedPageBreak/>
-        <w:t xml:space="preserve">Тестирование </w:t>
+        <w:t>Тестирование</w:t>
+      </w:r>
+      <w:r>
+        <w:rPr>
+          <w:i/>
+          <w:sz w:val="26"/>
+          <w:szCs w:val="26"/>
+        </w:rPr>
+        <w:t xml:space="preserve"> </w:t>
       </w:r>
       <w:r>
         <w:rPr>
@@ -14100,11 +14126,20 @@
       </w:pPr>
       <w:r>
         <w:rPr>
+          <w:b/>
           <w:i/>
           <w:sz w:val="26"/>
           <w:szCs w:val="26"/>
         </w:rPr>
-        <w:t xml:space="preserve">Сопровождение — </w:t>
+        <w:t>Сопровождение</w:t>
+      </w:r>
+      <w:r>
+        <w:rPr>
+          <w:i/>
+          <w:sz w:val="26"/>
+          <w:szCs w:val="26"/>
+        </w:rPr>
+        <w:t xml:space="preserve"> — </w:t>
       </w:r>
       <w:r>
         <w:rPr>
@@ -14214,17 +14249,15 @@
           <w:sz w:val="26"/>
           <w:szCs w:val="26"/>
         </w:rPr>
-        <w:t xml:space="preserve">Сопровождение ПО состоит в повторном применении каждого из предшествующих шагов (этапов) жизненного цикла к существующей </w:t>
-      </w:r>
-      <w:proofErr w:type="gramStart"/>
-      <w:r>
-        <w:rPr>
-          <w:sz w:val="26"/>
-          <w:szCs w:val="26"/>
-        </w:rPr>
-        <w:t>программе</w:t>
-      </w:r>
-      <w:proofErr w:type="gramEnd"/>
+        <w:t>Сопровождение ПО состоит в повторном применении каждого из предшествующих шагов (этапов) жизненного цикла к существующей программе</w:t>
+      </w:r>
+      <w:r>
+        <w:rPr>
+          <w:sz w:val="26"/>
+          <w:szCs w:val="26"/>
+        </w:rPr>
+        <w:t>,</w:t>
+      </w:r>
       <w:r>
         <w:rPr>
           <w:sz w:val="26"/>
@@ -14263,11 +14296,20 @@
       </w:pPr>
       <w:r>
         <w:rPr>
+          <w:b/>
           <w:i/>
           <w:sz w:val="26"/>
           <w:szCs w:val="26"/>
         </w:rPr>
-        <w:t xml:space="preserve">Достоинства классического жизненного цикла: </w:t>
+        <w:t>Достоинства классического жизненного цикла</w:t>
+      </w:r>
+      <w:r>
+        <w:rPr>
+          <w:i/>
+          <w:sz w:val="26"/>
+          <w:szCs w:val="26"/>
+        </w:rPr>
+        <w:t xml:space="preserve">: </w:t>
       </w:r>
       <w:r>
         <w:rPr>
@@ -14289,11 +14331,20 @@
       </w:pPr>
       <w:r>
         <w:rPr>
+          <w:b/>
           <w:i/>
           <w:sz w:val="26"/>
           <w:szCs w:val="26"/>
         </w:rPr>
-        <w:t>Недостатки классического жизненного цикла:</w:t>
+        <w:t>Недостатки классического жизненного цикла</w:t>
+      </w:r>
+      <w:r>
+        <w:rPr>
+          <w:i/>
+          <w:sz w:val="26"/>
+          <w:szCs w:val="26"/>
+        </w:rPr>
+        <w:t>:</w:t>
       </w:r>
     </w:p>
     <w:p>
@@ -14394,7 +14445,7 @@
           <w:numId w:val="1"/>
         </w:numPr>
         <w:spacing w:line="360" w:lineRule="auto"/>
-        <w:ind w:left="0"/>
+        <w:ind w:left="0" w:firstLine="709"/>
         <w:jc w:val="both"/>
         <w:rPr>
           <w:b/>
@@ -14454,7 +14505,23 @@
           <w:sz w:val="26"/>
           <w:szCs w:val="26"/>
         </w:rPr>
-        <w:t>Существуют 3 стратегии конструирования ПО:</w:t>
+        <w:lastRenderedPageBreak/>
+        <w:t xml:space="preserve">Существуют </w:t>
+      </w:r>
+      <w:r>
+        <w:rPr>
+          <w:b/>
+          <w:sz w:val="26"/>
+          <w:szCs w:val="26"/>
+        </w:rPr>
+        <w:t>3 стратегии</w:t>
+      </w:r>
+      <w:r>
+        <w:rPr>
+          <w:sz w:val="26"/>
+          <w:szCs w:val="26"/>
+        </w:rPr>
+        <w:t xml:space="preserve"> конструирования ПО:</w:t>
       </w:r>
     </w:p>
     <w:p>
@@ -14481,7 +14548,6 @@
           <w:sz w:val="26"/>
           <w:szCs w:val="26"/>
         </w:rPr>
-        <w:lastRenderedPageBreak/>
         <w:t xml:space="preserve">однократный проход </w:t>
       </w:r>
       <w:r>
@@ -14574,7 +14640,7 @@
           <w:szCs w:val="26"/>
         </w:rPr>
       </w:pPr>
-      <w:bookmarkStart w:id="6" w:name="_Toc41201153"/>
+      <w:bookmarkStart w:id="5" w:name="_Toc41201153"/>
       <w:r>
         <w:rPr>
           <w:b/>
@@ -14586,7 +14652,7 @@
         </w:rPr>
         <w:t>Инкрементная модель</w:t>
       </w:r>
-      <w:bookmarkEnd w:id="6"/>
+      <w:bookmarkEnd w:id="5"/>
     </w:p>
     <w:p>
       <w:pPr>
@@ -14736,6 +14802,28 @@
     </w:p>
     <w:p>
       <w:pPr>
+        <w:widowControl w:val="0"/>
+        <w:spacing w:line="360" w:lineRule="auto"/>
+        <w:jc w:val="both"/>
+        <w:rPr>
+          <w:sz w:val="26"/>
+          <w:szCs w:val="26"/>
+        </w:rPr>
+      </w:pPr>
+    </w:p>
+    <w:p>
+      <w:pPr>
+        <w:widowControl w:val="0"/>
+        <w:spacing w:line="360" w:lineRule="auto"/>
+        <w:jc w:val="both"/>
+        <w:rPr>
+          <w:sz w:val="26"/>
+          <w:szCs w:val="26"/>
+        </w:rPr>
+      </w:pPr>
+    </w:p>
+    <w:p>
+      <w:pPr>
         <w:pStyle w:val="a5"/>
         <w:widowControl w:val="0"/>
         <w:numPr>
@@ -14743,20 +14831,21 @@
           <w:numId w:val="1"/>
         </w:numPr>
         <w:spacing w:line="360" w:lineRule="auto"/>
-        <w:ind w:left="0"/>
-        <w:jc w:val="both"/>
-        <w:rPr>
-          <w:b/>
-          <w:sz w:val="26"/>
-          <w:szCs w:val="26"/>
-        </w:rPr>
-      </w:pPr>
-      <w:r>
-        <w:rPr>
-          <w:b/>
-          <w:sz w:val="26"/>
-          <w:szCs w:val="26"/>
-        </w:rPr>
+        <w:ind w:left="0" w:firstLine="567"/>
+        <w:jc w:val="both"/>
+        <w:rPr>
+          <w:b/>
+          <w:sz w:val="26"/>
+          <w:szCs w:val="26"/>
+        </w:rPr>
+      </w:pPr>
+      <w:r>
+        <w:rPr>
+          <w:b/>
+          <w:sz w:val="26"/>
+          <w:szCs w:val="26"/>
+        </w:rPr>
+        <w:lastRenderedPageBreak/>
         <w:t>Современные методы разработки ПП: ХР-процесс</w:t>
       </w:r>
     </w:p>
@@ -14783,36 +14872,72 @@
       </w:pPr>
       <w:r>
         <w:rPr>
-          <w:sz w:val="26"/>
-          <w:szCs w:val="26"/>
-        </w:rPr>
-        <w:t xml:space="preserve">Экстр. программирование— облегченный (подвижный) процесс (или методология), </w:t>
-      </w:r>
-      <w:r>
-        <w:rPr>
-          <w:sz w:val="26"/>
-          <w:szCs w:val="26"/>
-        </w:rPr>
-        <w:lastRenderedPageBreak/>
-        <w:t>(Кент Бек 1999) [11]. ХР-процесс ориентирован на группы малого и среднего размера, строящие программное обеспечение в условиях неопределенных или быстро изменяющихся требований. ХР-группу образуют до 10 сотрудников, которые размещаются в одном помещении. Динамизм обеспечивается с помощью четырех характеристик: непрерывной связи с заказчиком (и в пределах группы), простоты (всегда выбирается минимальное решение), быстрой обратной связи (с помощью модульного и функционального тестирования), смелости в проведении профилактики возможных проблем.</w:t>
-      </w:r>
-    </w:p>
-    <w:p>
-      <w:pPr>
-        <w:widowControl w:val="0"/>
-        <w:spacing w:line="360" w:lineRule="auto"/>
-        <w:jc w:val="both"/>
-        <w:rPr>
-          <w:sz w:val="26"/>
-          <w:szCs w:val="26"/>
-        </w:rPr>
-      </w:pPr>
-      <w:r>
-        <w:rPr>
-          <w:sz w:val="26"/>
-          <w:szCs w:val="26"/>
-        </w:rPr>
-        <w:t xml:space="preserve">Основная идея ХР — устранить высокую стоимость изменения. ХР-процесс должен быть </w:t>
+          <w:b/>
+          <w:sz w:val="26"/>
+          <w:szCs w:val="26"/>
+        </w:rPr>
+        <w:t>Экстр. программирование</w:t>
+      </w:r>
+      <w:r>
+        <w:rPr>
+          <w:sz w:val="26"/>
+          <w:szCs w:val="26"/>
+        </w:rPr>
+        <w:t>— облегченный (подвиж</w:t>
+      </w:r>
+      <w:r>
+        <w:rPr>
+          <w:sz w:val="26"/>
+          <w:szCs w:val="26"/>
+        </w:rPr>
+        <w:t xml:space="preserve">ный) процесс (или методология) разработки ПО (основан </w:t>
+      </w:r>
+      <w:r>
+        <w:rPr>
+          <w:sz w:val="26"/>
+          <w:szCs w:val="26"/>
+        </w:rPr>
+        <w:t>Кентом Беком</w:t>
+      </w:r>
+      <w:r>
+        <w:rPr>
+          <w:sz w:val="26"/>
+          <w:szCs w:val="26"/>
+        </w:rPr>
+        <w:t xml:space="preserve"> в 1996)</w:t>
+      </w:r>
+      <w:r>
+        <w:rPr>
+          <w:sz w:val="26"/>
+          <w:szCs w:val="26"/>
+        </w:rPr>
+        <w:t>. ХР-процесс ориентирован на группы малого и среднего размера, строящие программное обеспечение в условиях неопределенных или быстро изменяющихся требований. ХР-группу образуют до 10 сотрудников, которые размещаются в одном помещении. Динамизм обеспечивается с помощью четырех характеристик: непрерывной связи с заказчиком (и в пределах группы), простоты (всегда выбирается минимальное решение), быстрой обратной связи (с помощью модульного и функционального тестирования), смелости в проведении профилактики возможных проблем.</w:t>
+      </w:r>
+    </w:p>
+    <w:p>
+      <w:pPr>
+        <w:widowControl w:val="0"/>
+        <w:spacing w:line="360" w:lineRule="auto"/>
+        <w:jc w:val="both"/>
+        <w:rPr>
+          <w:sz w:val="26"/>
+          <w:szCs w:val="26"/>
+        </w:rPr>
+      </w:pPr>
+      <w:r>
+        <w:rPr>
+          <w:b/>
+          <w:sz w:val="26"/>
+          <w:szCs w:val="26"/>
+        </w:rPr>
+        <w:t>Основная идея ХР</w:t>
+      </w:r>
+      <w:r>
+        <w:rPr>
+          <w:sz w:val="26"/>
+          <w:szCs w:val="26"/>
+        </w:rPr>
+        <w:t xml:space="preserve"> — устранить высокую стоимость изменения. ХР-процесс должен быть </w:t>
       </w:r>
       <w:proofErr w:type="spellStart"/>
       <w:r>
@@ -15096,7 +15221,15 @@
           <w:sz w:val="26"/>
           <w:szCs w:val="26"/>
         </w:rPr>
-        <w:t>) — непрерывное написание тестов для модулей, которые должны выполняться безупречно; заказчики пишут тесты для демонстрации законченности функций. «Тестируй, а затем кодируй» означает, что входным критерием для написания кода является «отказавший» тестовый вариант.</w:t>
+        <w:t xml:space="preserve">) — непрерывное написание тестов для модулей, которые должны выполняться безупречно; заказчики пишут тесты для демонстрации законченности функций. «Тестируй, а затем кодируй» означает, что </w:t>
+      </w:r>
+      <w:r>
+        <w:rPr>
+          <w:sz w:val="26"/>
+          <w:szCs w:val="26"/>
+        </w:rPr>
+        <w:lastRenderedPageBreak/>
+        <w:t>входным критерием для написания кода является «отказавший» тестовый вариант.</w:t>
       </w:r>
     </w:p>
     <w:p>
@@ -15153,15 +15286,7 @@
           <w:sz w:val="26"/>
           <w:szCs w:val="26"/>
         </w:rPr>
-        <w:t xml:space="preserve">, но ее поведение не изменяется; цель — устранить дублирование, улучшить взаимодействие, упростить </w:t>
-      </w:r>
-      <w:r>
-        <w:rPr>
-          <w:sz w:val="26"/>
-          <w:szCs w:val="26"/>
-        </w:rPr>
-        <w:lastRenderedPageBreak/>
-        <w:t>систему или добавить в нее гибкость.</w:t>
+        <w:t>, но ее поведение не изменяется; цель — устранить дублирование, улучшить взаимодействие, упростить систему или добавить в нее гибкость.</w:t>
       </w:r>
     </w:p>
     <w:p>
@@ -15519,7 +15644,7 @@
           <w:numId w:val="1"/>
         </w:numPr>
         <w:spacing w:line="360" w:lineRule="auto"/>
-        <w:ind w:left="0"/>
+        <w:ind w:left="0" w:firstLine="709"/>
         <w:jc w:val="both"/>
         <w:rPr>
           <w:b/>
@@ -15579,6 +15704,7 @@
           <w:sz w:val="26"/>
           <w:szCs w:val="26"/>
         </w:rPr>
+        <w:lastRenderedPageBreak/>
         <w:t>  </w:t>
       </w:r>
       <w:r>
@@ -15675,15 +15801,35 @@
           <w:sz w:val="26"/>
           <w:szCs w:val="26"/>
         </w:rPr>
-        <w:t xml:space="preserve">программистской организации, (упр. Всеми разработками ПС, решение </w:t>
-      </w:r>
-      <w:r>
-        <w:rPr>
-          <w:sz w:val="26"/>
-          <w:szCs w:val="26"/>
-        </w:rPr>
-        <w:lastRenderedPageBreak/>
-        <w:t xml:space="preserve">о начале/прекращении проекта, обсуждение общих </w:t>
+        <w:t>пр</w:t>
+      </w:r>
+      <w:r>
+        <w:rPr>
+          <w:sz w:val="26"/>
+          <w:szCs w:val="26"/>
+        </w:rPr>
+        <w:t>ограммистской организации, (управляет</w:t>
+      </w:r>
+      <w:r>
+        <w:rPr>
+          <w:sz w:val="26"/>
+          <w:szCs w:val="26"/>
+        </w:rPr>
+        <w:t xml:space="preserve"> </w:t>
+      </w:r>
+      <w:r>
+        <w:rPr>
+          <w:sz w:val="26"/>
+          <w:szCs w:val="26"/>
+        </w:rPr>
+        <w:t>в</w:t>
+      </w:r>
+      <w:r>
+        <w:rPr>
+          <w:sz w:val="26"/>
+          <w:szCs w:val="26"/>
+        </w:rPr>
+        <w:t xml:space="preserve">семи разработками ПС, решение о начале/прекращении проекта, обсуждение общих </w:t>
       </w:r>
       <w:proofErr w:type="spellStart"/>
       <w:r>
@@ -15727,71 +15873,49 @@
           <w:sz w:val="26"/>
           <w:szCs w:val="26"/>
         </w:rPr>
-        <w:t xml:space="preserve"> (</w:t>
-      </w:r>
-      <w:proofErr w:type="spellStart"/>
-      <w:r>
-        <w:rPr>
-          <w:sz w:val="26"/>
-          <w:szCs w:val="26"/>
-        </w:rPr>
-        <w:t>упр</w:t>
-      </w:r>
-      <w:proofErr w:type="spellEnd"/>
-      <w:r>
-        <w:rPr>
-          <w:sz w:val="26"/>
-          <w:szCs w:val="26"/>
-        </w:rPr>
-        <w:t xml:space="preserve">-е </w:t>
-      </w:r>
-      <w:proofErr w:type="spellStart"/>
-      <w:r>
-        <w:rPr>
-          <w:sz w:val="26"/>
-          <w:szCs w:val="26"/>
-        </w:rPr>
-        <w:t>разр-ками</w:t>
-      </w:r>
-      <w:proofErr w:type="spellEnd"/>
-      <w:r>
-        <w:rPr>
-          <w:sz w:val="26"/>
-          <w:szCs w:val="26"/>
-        </w:rPr>
-        <w:t xml:space="preserve"> ПС опр. типа, формирование кол-ва исполнителей по проекту, </w:t>
-      </w:r>
-      <w:proofErr w:type="spellStart"/>
-      <w:r>
-        <w:rPr>
-          <w:sz w:val="26"/>
-          <w:szCs w:val="26"/>
-        </w:rPr>
-        <w:t>осущ-ет</w:t>
-      </w:r>
-      <w:proofErr w:type="spellEnd"/>
-      <w:r>
-        <w:rPr>
-          <w:sz w:val="26"/>
-          <w:szCs w:val="26"/>
-        </w:rPr>
-        <w:t xml:space="preserve"> обобщение опыта </w:t>
-      </w:r>
-      <w:proofErr w:type="spellStart"/>
-      <w:r>
-        <w:rPr>
-          <w:sz w:val="26"/>
-          <w:szCs w:val="26"/>
-        </w:rPr>
-        <w:t>разр</w:t>
-      </w:r>
-      <w:proofErr w:type="spellEnd"/>
-      <w:r>
-        <w:rPr>
-          <w:sz w:val="26"/>
-          <w:szCs w:val="26"/>
-        </w:rPr>
-        <w:t>-к в своей сфере, накопление программных средств и документов для повторного использования.)</w:t>
+        <w:t xml:space="preserve"> (упр</w:t>
+      </w:r>
+      <w:r>
+        <w:rPr>
+          <w:sz w:val="26"/>
+          <w:szCs w:val="26"/>
+        </w:rPr>
+        <w:t>авление разработ</w:t>
+      </w:r>
+      <w:r>
+        <w:rPr>
+          <w:sz w:val="26"/>
+          <w:szCs w:val="26"/>
+        </w:rPr>
+        <w:t>ками ПС опр</w:t>
+      </w:r>
+      <w:r>
+        <w:rPr>
+          <w:sz w:val="26"/>
+          <w:szCs w:val="26"/>
+        </w:rPr>
+        <w:t>еделенного</w:t>
+      </w:r>
+      <w:r>
+        <w:rPr>
+          <w:sz w:val="26"/>
+          <w:szCs w:val="26"/>
+        </w:rPr>
+        <w:t xml:space="preserve"> типа, формирование кол-ва исполнителей по проекту, осущ</w:t>
+      </w:r>
+      <w:r>
+        <w:rPr>
+          <w:sz w:val="26"/>
+          <w:szCs w:val="26"/>
+        </w:rPr>
+        <w:t>ествляет обобщение опыта разработок</w:t>
+      </w:r>
+      <w:r>
+        <w:rPr>
+          <w:sz w:val="26"/>
+          <w:szCs w:val="26"/>
+        </w:rPr>
+        <w:t xml:space="preserve"> в своей сфере, накопление программных средств и документов для повторного использования.)</w:t>
       </w:r>
     </w:p>
     <w:p>
@@ -15885,151 +16009,142 @@
           <w:sz w:val="26"/>
           <w:szCs w:val="26"/>
         </w:rPr>
-        <w:t xml:space="preserve">(большие проекты </w:t>
+        <w:t xml:space="preserve">(большие проекты разбиваются </w:t>
+      </w:r>
+      <w:r>
+        <w:rPr>
+          <w:sz w:val="26"/>
+          <w:szCs w:val="26"/>
+        </w:rPr>
+        <w:t>в</w:t>
+      </w:r>
+      <w:r>
+        <w:rPr>
+          <w:sz w:val="26"/>
+          <w:szCs w:val="26"/>
+        </w:rPr>
+        <w:t xml:space="preserve"> несколько относительно независимых </w:t>
+      </w:r>
+      <w:proofErr w:type="spellStart"/>
+      <w:r>
+        <w:rPr>
+          <w:sz w:val="26"/>
+          <w:szCs w:val="26"/>
+        </w:rPr>
+        <w:t>подпроектов</w:t>
+      </w:r>
+      <w:proofErr w:type="spellEnd"/>
+      <w:r>
+        <w:rPr>
+          <w:sz w:val="26"/>
+          <w:szCs w:val="26"/>
+        </w:rPr>
+        <w:t xml:space="preserve"> таким образом, чтобы каждый </w:t>
+      </w:r>
+      <w:proofErr w:type="spellStart"/>
+      <w:r>
+        <w:rPr>
+          <w:sz w:val="26"/>
+          <w:szCs w:val="26"/>
+        </w:rPr>
+        <w:t>подпроект</w:t>
+      </w:r>
+      <w:proofErr w:type="spellEnd"/>
+      <w:r>
+        <w:rPr>
+          <w:sz w:val="26"/>
+          <w:szCs w:val="26"/>
+        </w:rPr>
+        <w:t xml:space="preserve"> мог быть выполнен отдельной небольшой бригадой разработчиков</w:t>
+      </w:r>
+      <w:r>
+        <w:rPr>
+          <w:iCs/>
+          <w:sz w:val="26"/>
+          <w:szCs w:val="26"/>
+        </w:rPr>
+        <w:t>)</w:t>
+      </w:r>
+    </w:p>
+    <w:p>
+      <w:pPr>
+        <w:pStyle w:val="a5"/>
+        <w:widowControl w:val="0"/>
+        <w:numPr>
+          <w:ilvl w:val="3"/>
+          <w:numId w:val="13"/>
+        </w:numPr>
+        <w:spacing w:line="360" w:lineRule="auto"/>
+        <w:ind w:left="426"/>
+        <w:jc w:val="both"/>
+        <w:rPr>
+          <w:sz w:val="26"/>
+          <w:szCs w:val="26"/>
+        </w:rPr>
+      </w:pPr>
+      <w:r>
+        <w:rPr>
+          <w:sz w:val="26"/>
+          <w:szCs w:val="26"/>
+        </w:rPr>
+        <w:t>обычные бригады (лидер бригады руководит работой младших программистов. Ошибки одного программиста могут препятствовать работе других программистов.)</w:t>
+      </w:r>
+    </w:p>
+    <w:p>
+      <w:pPr>
+        <w:pStyle w:val="a5"/>
+        <w:widowControl w:val="0"/>
+        <w:numPr>
+          <w:ilvl w:val="3"/>
+          <w:numId w:val="13"/>
+        </w:numPr>
+        <w:spacing w:line="360" w:lineRule="auto"/>
+        <w:ind w:left="426"/>
+        <w:jc w:val="both"/>
+        <w:rPr>
+          <w:sz w:val="26"/>
+          <w:szCs w:val="26"/>
+        </w:rPr>
+      </w:pPr>
+      <w:r>
+        <w:rPr>
+          <w:sz w:val="26"/>
+          <w:szCs w:val="26"/>
+        </w:rPr>
+        <w:t xml:space="preserve">неформальные демократические бригады (проект обсуждается всеми членами бригады, задания распределяются в зависимости от способностей и </w:t>
       </w:r>
       <w:proofErr w:type="gramStart"/>
       <w:r>
         <w:rPr>
-          <w:iCs/>
-          <w:sz w:val="26"/>
-          <w:szCs w:val="26"/>
-        </w:rPr>
-        <w:t>разбиваются</w:t>
+          <w:sz w:val="26"/>
+          <w:szCs w:val="26"/>
+        </w:rPr>
+        <w:t>опыта )</w:t>
       </w:r>
       <w:proofErr w:type="gramEnd"/>
-      <w:r>
-        <w:rPr>
-          <w:iCs/>
-          <w:sz w:val="26"/>
-          <w:szCs w:val="26"/>
-        </w:rPr>
-        <w:t xml:space="preserve"> </w:t>
-      </w:r>
-      <w:r>
-        <w:rPr>
-          <w:sz w:val="26"/>
-          <w:szCs w:val="26"/>
-        </w:rPr>
-        <w:t xml:space="preserve">а несколько относительно независимых </w:t>
-      </w:r>
-      <w:proofErr w:type="spellStart"/>
-      <w:r>
-        <w:rPr>
-          <w:sz w:val="26"/>
-          <w:szCs w:val="26"/>
-        </w:rPr>
-        <w:t>подпроектов</w:t>
-      </w:r>
-      <w:proofErr w:type="spellEnd"/>
-      <w:r>
-        <w:rPr>
-          <w:sz w:val="26"/>
-          <w:szCs w:val="26"/>
-        </w:rPr>
-        <w:t xml:space="preserve"> таким образом, чтобы каждый </w:t>
-      </w:r>
-      <w:proofErr w:type="spellStart"/>
-      <w:r>
-        <w:rPr>
-          <w:sz w:val="26"/>
-          <w:szCs w:val="26"/>
-        </w:rPr>
-        <w:t>подпроект</w:t>
-      </w:r>
-      <w:proofErr w:type="spellEnd"/>
-      <w:r>
-        <w:rPr>
-          <w:sz w:val="26"/>
-          <w:szCs w:val="26"/>
-        </w:rPr>
-        <w:t xml:space="preserve"> мог быть выполнен отдельной небольшой бригадой разработчиков</w:t>
-      </w:r>
-      <w:r>
-        <w:rPr>
-          <w:iCs/>
-          <w:sz w:val="26"/>
-          <w:szCs w:val="26"/>
-        </w:rPr>
-        <w:t>)</w:t>
-      </w:r>
-    </w:p>
-    <w:p>
-      <w:pPr>
-        <w:widowControl w:val="0"/>
-        <w:spacing w:line="360" w:lineRule="auto"/>
-        <w:jc w:val="both"/>
-        <w:rPr>
-          <w:sz w:val="26"/>
-          <w:szCs w:val="26"/>
-        </w:rPr>
-      </w:pPr>
-      <w:r>
-        <w:rPr>
-          <w:sz w:val="26"/>
-          <w:szCs w:val="26"/>
-        </w:rPr>
-        <w:t xml:space="preserve">     обычные бригады (лидер бригады руководит работой младших программистов. Ошибки одного </w:t>
-      </w:r>
-      <w:proofErr w:type="gramStart"/>
-      <w:r>
-        <w:rPr>
-          <w:sz w:val="26"/>
-          <w:szCs w:val="26"/>
-        </w:rPr>
-        <w:t>программиста  могут</w:t>
-      </w:r>
-      <w:proofErr w:type="gramEnd"/>
-      <w:r>
-        <w:rPr>
-          <w:sz w:val="26"/>
-          <w:szCs w:val="26"/>
-        </w:rPr>
-        <w:t xml:space="preserve"> препятствовать работе других программистов.)</w:t>
-      </w:r>
-    </w:p>
-    <w:p>
-      <w:pPr>
-        <w:widowControl w:val="0"/>
-        <w:spacing w:line="360" w:lineRule="auto"/>
-        <w:jc w:val="both"/>
-        <w:rPr>
-          <w:sz w:val="26"/>
-          <w:szCs w:val="26"/>
-        </w:rPr>
-      </w:pPr>
-      <w:r>
-        <w:rPr>
-          <w:sz w:val="26"/>
-          <w:szCs w:val="26"/>
-        </w:rPr>
-        <w:t xml:space="preserve">     неформальные демократические бригады (проект обсуждается всеми членами бригады, задания распределяются в зависимости от способностей и </w:t>
-      </w:r>
-      <w:proofErr w:type="gramStart"/>
-      <w:r>
-        <w:rPr>
-          <w:sz w:val="26"/>
-          <w:szCs w:val="26"/>
-        </w:rPr>
-        <w:t>опыта )</w:t>
-      </w:r>
-      <w:proofErr w:type="gramEnd"/>
-    </w:p>
-    <w:p>
-      <w:pPr>
-        <w:widowControl w:val="0"/>
-        <w:spacing w:line="360" w:lineRule="auto"/>
-        <w:jc w:val="both"/>
-        <w:rPr>
-          <w:sz w:val="26"/>
-          <w:szCs w:val="26"/>
-        </w:rPr>
-      </w:pPr>
-      <w:r>
-        <w:rPr>
-          <w:sz w:val="26"/>
-          <w:szCs w:val="26"/>
-        </w:rPr>
-        <w:t xml:space="preserve">     бригады ведущего программиста (Ядро бригады - ведущий </w:t>
+    </w:p>
+    <w:p>
+      <w:pPr>
+        <w:pStyle w:val="a5"/>
+        <w:widowControl w:val="0"/>
+        <w:numPr>
+          <w:ilvl w:val="3"/>
+          <w:numId w:val="13"/>
+        </w:numPr>
+        <w:spacing w:line="360" w:lineRule="auto"/>
+        <w:ind w:left="426"/>
+        <w:jc w:val="both"/>
+        <w:rPr>
+          <w:sz w:val="26"/>
+          <w:szCs w:val="26"/>
+        </w:rPr>
+      </w:pPr>
+      <w:r>
+        <w:rPr>
+          <w:sz w:val="26"/>
+          <w:szCs w:val="26"/>
+        </w:rPr>
+        <w:t xml:space="preserve">бригады ведущего программиста (Ядро бригады - ведущий </w:t>
       </w:r>
       <w:proofErr w:type="gramStart"/>
       <w:r>
@@ -16099,7 +16214,15 @@
           <w:sz w:val="26"/>
           <w:szCs w:val="26"/>
         </w:rPr>
-        <w:t>смотром по контролю качества - функцией управления разработкой, связан с оценкой того, насколько результаты этой работы согласуются с декларированными требованиями относительно качества ПС.</w:t>
+        <w:t xml:space="preserve">смотром по контролю качества - функцией управления разработкой, связан с оценкой того, насколько результаты этой работы согласуются с </w:t>
+      </w:r>
+      <w:r>
+        <w:rPr>
+          <w:sz w:val="26"/>
+          <w:szCs w:val="26"/>
+        </w:rPr>
+        <w:lastRenderedPageBreak/>
+        <w:t>декларированными требованиями относительно качества ПС.</w:t>
       </w:r>
     </w:p>
     <w:p>
@@ -16122,93 +16245,72 @@
     </w:p>
     <w:p>
       <w:pPr>
-        <w:widowControl w:val="0"/>
-        <w:spacing w:line="360" w:lineRule="auto"/>
-        <w:jc w:val="both"/>
-        <w:rPr>
-          <w:sz w:val="26"/>
-          <w:szCs w:val="26"/>
-        </w:rPr>
-      </w:pPr>
-      <w:r>
-        <w:rPr>
-          <w:sz w:val="26"/>
-          <w:szCs w:val="26"/>
-        </w:rPr>
-        <w:t>     стандарты ПС (программного продукта),</w:t>
-      </w:r>
-    </w:p>
-    <w:p>
-      <w:pPr>
-        <w:widowControl w:val="0"/>
-        <w:spacing w:line="360" w:lineRule="auto"/>
-        <w:jc w:val="both"/>
-        <w:rPr>
-          <w:sz w:val="26"/>
-          <w:szCs w:val="26"/>
-        </w:rPr>
-      </w:pPr>
-      <w:r>
-        <w:rPr>
-          <w:sz w:val="26"/>
-          <w:szCs w:val="26"/>
-        </w:rPr>
-        <w:t xml:space="preserve">     стандарты процесса создания и использования ПС. </w:t>
-      </w:r>
-    </w:p>
-    <w:p>
-      <w:pPr>
-        <w:widowControl w:val="0"/>
-        <w:spacing w:line="360" w:lineRule="auto"/>
-        <w:jc w:val="both"/>
-        <w:rPr>
-          <w:sz w:val="26"/>
-          <w:szCs w:val="26"/>
-        </w:rPr>
-      </w:pPr>
-      <w:r>
-        <w:rPr>
+        <w:pStyle w:val="a5"/>
+        <w:widowControl w:val="0"/>
+        <w:numPr>
+          <w:ilvl w:val="3"/>
+          <w:numId w:val="13"/>
+        </w:numPr>
+        <w:spacing w:line="360" w:lineRule="auto"/>
+        <w:ind w:left="426"/>
+        <w:jc w:val="both"/>
+        <w:rPr>
+          <w:sz w:val="26"/>
+          <w:szCs w:val="26"/>
+        </w:rPr>
+      </w:pPr>
+      <w:r>
+        <w:rPr>
+          <w:sz w:val="26"/>
+          <w:szCs w:val="26"/>
+        </w:rPr>
+        <w:t>стандарты ПС (программного продукта),</w:t>
+      </w:r>
+    </w:p>
+    <w:p>
+      <w:pPr>
+        <w:pStyle w:val="a5"/>
+        <w:widowControl w:val="0"/>
+        <w:numPr>
+          <w:ilvl w:val="3"/>
+          <w:numId w:val="13"/>
+        </w:numPr>
+        <w:spacing w:line="360" w:lineRule="auto"/>
+        <w:ind w:left="426"/>
+        <w:jc w:val="both"/>
+        <w:rPr>
+          <w:sz w:val="26"/>
+          <w:szCs w:val="26"/>
+        </w:rPr>
+      </w:pPr>
+      <w:r>
+        <w:rPr>
+          <w:sz w:val="26"/>
+          <w:szCs w:val="26"/>
+        </w:rPr>
+        <w:t xml:space="preserve">стандарты процесса создания и использования ПС. </w:t>
+      </w:r>
+    </w:p>
+    <w:p>
+      <w:pPr>
+        <w:widowControl w:val="0"/>
+        <w:spacing w:line="360" w:lineRule="auto"/>
+        <w:jc w:val="both"/>
+        <w:rPr>
+          <w:sz w:val="26"/>
+          <w:szCs w:val="26"/>
+        </w:rPr>
+      </w:pPr>
+      <w:r>
+        <w:rPr>
+          <w:b/>
           <w:i/>
           <w:iCs/>
           <w:sz w:val="26"/>
           <w:szCs w:val="26"/>
         </w:rPr>
-        <w:t xml:space="preserve">Стандарты ПС </w:t>
-      </w:r>
-      <w:r>
-        <w:rPr>
-          <w:sz w:val="26"/>
-          <w:szCs w:val="26"/>
-        </w:rPr>
-        <w:t xml:space="preserve">определяют некоторые свойства, которыми должны обладать программы или документы ПС. </w:t>
-      </w:r>
-      <w:proofErr w:type="gramStart"/>
-      <w:r>
-        <w:rPr>
-          <w:sz w:val="26"/>
-          <w:szCs w:val="26"/>
-        </w:rPr>
-        <w:t>( стандарты</w:t>
-      </w:r>
-      <w:proofErr w:type="gramEnd"/>
-      <w:r>
-        <w:rPr>
-          <w:sz w:val="26"/>
-          <w:szCs w:val="26"/>
-        </w:rPr>
-        <w:t xml:space="preserve"> на языки программирования, на состав документации, на структуру различных документов, на различные форматы и другие).</w:t>
-      </w:r>
-    </w:p>
-    <w:p>
-      <w:pPr>
-        <w:widowControl w:val="0"/>
-        <w:spacing w:line="360" w:lineRule="auto"/>
-        <w:jc w:val="both"/>
-        <w:rPr>
-          <w:sz w:val="26"/>
-          <w:szCs w:val="26"/>
-        </w:rPr>
-      </w:pPr>
+        <w:t>Стандарты ПС</w:t>
+      </w:r>
       <w:r>
         <w:rPr>
           <w:i/>
@@ -16216,6 +16318,34 @@
           <w:sz w:val="26"/>
           <w:szCs w:val="26"/>
         </w:rPr>
+        <w:t xml:space="preserve"> </w:t>
+      </w:r>
+      <w:r>
+        <w:rPr>
+          <w:sz w:val="26"/>
+          <w:szCs w:val="26"/>
+        </w:rPr>
+        <w:t>определяют некоторые свойства, которыми должны обладать программы или документы ПС. (стандарты на языки программирования, на состав документации, на структуру различных документов, на различные форматы и другие).</w:t>
+      </w:r>
+    </w:p>
+    <w:p>
+      <w:pPr>
+        <w:widowControl w:val="0"/>
+        <w:spacing w:line="360" w:lineRule="auto"/>
+        <w:jc w:val="both"/>
+        <w:rPr>
+          <w:sz w:val="26"/>
+          <w:szCs w:val="26"/>
+        </w:rPr>
+      </w:pPr>
+      <w:r>
+        <w:rPr>
+          <w:b/>
+          <w:i/>
+          <w:iCs/>
+          <w:sz w:val="26"/>
+          <w:szCs w:val="26"/>
+        </w:rPr>
         <w:t>Стандарты процесса создания и использования ПС</w:t>
       </w:r>
       <w:r>
@@ -16223,15 +16353,7 @@
           <w:sz w:val="26"/>
           <w:szCs w:val="26"/>
         </w:rPr>
-        <w:t xml:space="preserve"> определяют, как должен </w:t>
-      </w:r>
-      <w:r>
-        <w:rPr>
-          <w:sz w:val="26"/>
-          <w:szCs w:val="26"/>
-        </w:rPr>
-        <w:lastRenderedPageBreak/>
-        <w:t xml:space="preserve">проводится этот процесс, т.е. подход к разработке ПС, структуру жизненного цикла ПС и его технологические процессы. </w:t>
+        <w:t xml:space="preserve"> определяют, как должен проводится этот процесс, т.е. подход к разработке ПС, структуру жизненного цикла ПС и его технологические процессы. </w:t>
       </w:r>
     </w:p>
     <w:p>
@@ -16296,7 +16418,7 @@
           <w:numId w:val="1"/>
         </w:numPr>
         <w:spacing w:line="360" w:lineRule="auto"/>
-        <w:ind w:left="0"/>
+        <w:ind w:left="0" w:firstLine="709"/>
         <w:jc w:val="both"/>
         <w:rPr>
           <w:b/>
@@ -16346,7 +16468,7 @@
           <w:numId w:val="1"/>
         </w:numPr>
         <w:spacing w:line="360" w:lineRule="auto"/>
-        <w:ind w:left="0"/>
+        <w:ind w:left="0" w:firstLine="709"/>
         <w:jc w:val="both"/>
         <w:rPr>
           <w:b/>
@@ -16388,7 +16510,15 @@
           <w:sz w:val="26"/>
           <w:szCs w:val="26"/>
         </w:rPr>
-        <w:t>Внешнее описание ПС играет роль точной постановки задачи, решение которой должно обеспечить разрабатываемое ПС. Более того, оно должно содержать всю информацию, которую необходимо знать пользователю для применения ПС. Оно является исходным документом для трех параллельно протекающих процессов: разработки текстов (конструированию и кодированию) программ, входящих в ПС, разработки документации по применению ПС и разработки существенной части комплекта тестов для тестирования ПС. Ошибки и неточности во внешнем описании, в конечном счете, трансформируются в ошибки самой ПС и обходятся особенно дорого, во-первых, потому, что они делаются на самом раннем этапе разработки ПС, и, во-вторых, потому, что они распространяются на три параллельных процесса. Это требует принятия особенно серьезных мер по их предупреждению.</w:t>
+        <w:t xml:space="preserve">Внешнее описание ПС играет роль точной постановки задачи, решение которой должно обеспечить разрабатываемое ПС. Более того, оно должно содержать всю информацию, которую необходимо знать пользователю для применения ПС. Оно является исходным документом для трех параллельно протекающих процессов: разработки текстов (конструированию и кодированию) программ, входящих в ПС, разработки документации по применению ПС и разработки существенной части комплекта тестов для тестирования ПС. Ошибки и неточности во внешнем описании, в конечном счете, трансформируются в ошибки самой ПС и обходятся особенно дорого, во-первых, потому, что они делаются на самом раннем этапе разработки ПС, и, во-вторых, потому, что они распространяются на три </w:t>
+      </w:r>
+      <w:r>
+        <w:rPr>
+          <w:sz w:val="26"/>
+          <w:szCs w:val="26"/>
+        </w:rPr>
+        <w:lastRenderedPageBreak/>
+        <w:t>параллельных процесса. Это требует принятия особенно серьезных мер по их предупреждению.</w:t>
       </w:r>
     </w:p>
     <w:p>
@@ -16410,6 +16540,7 @@
       </w:r>
       <w:r>
         <w:rPr>
+          <w:b/>
           <w:i/>
           <w:iCs/>
           <w:sz w:val="26"/>
@@ -16444,6 +16575,7 @@
       </w:r>
       <w:r>
         <w:rPr>
+          <w:b/>
           <w:i/>
           <w:iCs/>
           <w:sz w:val="26"/>
@@ -16456,15 +16588,7 @@
           <w:sz w:val="26"/>
           <w:szCs w:val="26"/>
         </w:rPr>
-        <w:t xml:space="preserve"> ПС. Функциональная </w:t>
-      </w:r>
-      <w:r>
-        <w:rPr>
-          <w:sz w:val="26"/>
-          <w:szCs w:val="26"/>
-        </w:rPr>
-        <w:lastRenderedPageBreak/>
-        <w:t xml:space="preserve">спецификация определяет допустимые фрагменты программ, реализующих декларированные функции. Требования к качеству ПС должны быть сформулированы так, чтобы разработчику были ясны цели, которые он должен стремиться достигнуть при разработке этого ПС. Эту часть внешнего описания будем называть </w:t>
+        <w:t xml:space="preserve"> ПС. Функциональная спецификация определяет допустимые фрагменты программ, реализующих декларированные функции. Требования к качеству ПС должны быть сформулированы так, чтобы разработчику были ясны цели, которые он должен стремиться достигнуть при разработке этого ПС. Эту часть внешнего описания будем называть </w:t>
       </w:r>
       <w:r>
         <w:rPr>
@@ -16566,7 +16690,15 @@
           <w:sz w:val="26"/>
           <w:szCs w:val="26"/>
         </w:rPr>
-        <w:t>Таким образом, внешнее описание определяет, что должно делать ПС и какими внешними свойствами оно должно обладать. Оно должно достаточно точно и полно определять задачи, которые должны решить разработчики требуемого ПС. В то же время оно должно быть понято представителем пользователем - на его основании заказчиком достаточно часто принимается окончательное решение на заключение договора на разработку ПС. Внешнее описание играет большую роль в обеспечении требуемого качества ПС, так как спецификация качества ставит для разработчиков ПС конкретные ориентиры, управляющие выбором приемлемых решений при реализации специфицированных функций.</w:t>
+        <w:t xml:space="preserve">Таким образом, внешнее описание определяет, что должно делать ПС и какими </w:t>
+      </w:r>
+      <w:r>
+        <w:rPr>
+          <w:sz w:val="26"/>
+          <w:szCs w:val="26"/>
+        </w:rPr>
+        <w:lastRenderedPageBreak/>
+        <w:t>внешними свойствами оно должно обладать. Оно должно достаточно точно и полно определять задачи, которые должны решить разработчики требуемого ПС. В то же время оно должно быть понято представителем пользователем - на его основании заказчиком достаточно часто принимается окончательное решение на заключение договора на разработку ПС. Внешнее описание играет большую роль в обеспечении требуемого качества ПС, так как спецификация качества ставит для разработчиков ПС конкретные ориентиры, управляющие выбором приемлемых решений при реализации специфицированных функций.</w:t>
       </w:r>
     </w:p>
     <w:p>
@@ -16589,7 +16721,7 @@
           <w:numId w:val="1"/>
         </w:numPr>
         <w:spacing w:line="360" w:lineRule="auto"/>
-        <w:ind w:left="0"/>
+        <w:ind w:left="0" w:firstLine="709"/>
         <w:jc w:val="both"/>
         <w:rPr>
           <w:b/>
@@ -16635,71 +16767,387 @@
           <w:sz w:val="26"/>
           <w:szCs w:val="26"/>
         </w:rPr>
+        <w:t>Архитектура ПС</w:t>
+      </w:r>
+      <w:r>
+        <w:rPr>
+          <w:iCs/>
+          <w:sz w:val="26"/>
+          <w:szCs w:val="26"/>
+        </w:rPr>
+        <w:t xml:space="preserve"> - это представление ПС как системы, состоящей из некоторой совокупности взаимодействующих подсистем. В качестве таких подсистем выступают обычно отдельные программы. </w:t>
+      </w:r>
+    </w:p>
+    <w:p>
+      <w:pPr>
+        <w:widowControl w:val="0"/>
+        <w:spacing w:line="360" w:lineRule="auto"/>
+        <w:jc w:val="both"/>
+        <w:rPr>
+          <w:iCs/>
+          <w:sz w:val="26"/>
+          <w:szCs w:val="26"/>
+        </w:rPr>
+      </w:pPr>
+      <w:r>
+        <w:rPr>
+          <w:iCs/>
+          <w:sz w:val="26"/>
+          <w:szCs w:val="26"/>
+        </w:rPr>
+        <w:t>Разработка архитектуры является первым этапом борьбы со сложностью ПС, на котором реализуется принцип выделения относительно независимых компонент.</w:t>
+      </w:r>
+    </w:p>
+    <w:p>
+      <w:pPr>
+        <w:widowControl w:val="0"/>
+        <w:spacing w:line="360" w:lineRule="auto"/>
+        <w:jc w:val="both"/>
+        <w:rPr>
+          <w:b/>
+          <w:iCs/>
+          <w:sz w:val="26"/>
+          <w:szCs w:val="26"/>
+        </w:rPr>
+      </w:pPr>
+      <w:r>
+        <w:rPr>
+          <w:b/>
+          <w:iCs/>
+          <w:sz w:val="26"/>
+          <w:szCs w:val="26"/>
+        </w:rPr>
+        <w:t>Основные задачи разработки архитектуры ПС:</w:t>
+      </w:r>
+    </w:p>
+    <w:p>
+      <w:pPr>
+        <w:widowControl w:val="0"/>
+        <w:spacing w:line="360" w:lineRule="auto"/>
+        <w:jc w:val="both"/>
+        <w:rPr>
+          <w:b/>
+          <w:iCs/>
+          <w:sz w:val="26"/>
+          <w:szCs w:val="26"/>
+        </w:rPr>
+      </w:pPr>
+      <w:proofErr w:type="gramStart"/>
+      <w:r>
+        <w:rPr>
+          <w:iCs/>
+          <w:sz w:val="26"/>
+          <w:szCs w:val="26"/>
+        </w:rPr>
+        <w:t>1)выделение</w:t>
+      </w:r>
+      <w:proofErr w:type="gramEnd"/>
+      <w:r>
+        <w:rPr>
+          <w:iCs/>
+          <w:sz w:val="26"/>
+          <w:szCs w:val="26"/>
+        </w:rPr>
+        <w:t xml:space="preserve"> программных подсистем и отображение на них внешних функций (заданных во внешнем описании) ПС;</w:t>
+      </w:r>
+    </w:p>
+    <w:p>
+      <w:pPr>
+        <w:widowControl w:val="0"/>
+        <w:spacing w:line="360" w:lineRule="auto"/>
+        <w:jc w:val="both"/>
+        <w:rPr>
+          <w:iCs/>
+          <w:sz w:val="26"/>
+          <w:szCs w:val="26"/>
+        </w:rPr>
+      </w:pPr>
+      <w:proofErr w:type="gramStart"/>
+      <w:r>
+        <w:rPr>
+          <w:iCs/>
+          <w:sz w:val="26"/>
+          <w:szCs w:val="26"/>
+        </w:rPr>
+        <w:t>2)определение</w:t>
+      </w:r>
+      <w:proofErr w:type="gramEnd"/>
+      <w:r>
+        <w:rPr>
+          <w:iCs/>
+          <w:sz w:val="26"/>
+          <w:szCs w:val="26"/>
+        </w:rPr>
+        <w:t xml:space="preserve"> способов взаимодействия между выделенными программными подсистемами.</w:t>
+      </w:r>
+    </w:p>
+    <w:p>
+      <w:pPr>
+        <w:widowControl w:val="0"/>
+        <w:spacing w:line="360" w:lineRule="auto"/>
+        <w:jc w:val="both"/>
+        <w:rPr>
+          <w:b/>
+          <w:iCs/>
+          <w:sz w:val="26"/>
+          <w:szCs w:val="26"/>
+        </w:rPr>
+      </w:pPr>
+      <w:r>
+        <w:rPr>
+          <w:b/>
+          <w:iCs/>
+          <w:sz w:val="26"/>
+          <w:szCs w:val="26"/>
+        </w:rPr>
+        <w:t>Основные классы архитектур программных средств:</w:t>
+      </w:r>
+    </w:p>
+    <w:p>
+      <w:pPr>
+        <w:widowControl w:val="0"/>
+        <w:spacing w:line="360" w:lineRule="auto"/>
+        <w:jc w:val="both"/>
+        <w:rPr>
+          <w:iCs/>
+          <w:sz w:val="26"/>
+          <w:szCs w:val="26"/>
+        </w:rPr>
+      </w:pPr>
+      <w:proofErr w:type="gramStart"/>
+      <w:r>
+        <w:rPr>
+          <w:iCs/>
+          <w:sz w:val="26"/>
+          <w:szCs w:val="26"/>
+        </w:rPr>
+        <w:t>1)цельная</w:t>
+      </w:r>
+      <w:proofErr w:type="gramEnd"/>
+      <w:r>
+        <w:rPr>
+          <w:iCs/>
+          <w:sz w:val="26"/>
+          <w:szCs w:val="26"/>
+        </w:rPr>
+        <w:t xml:space="preserve"> программа;</w:t>
+      </w:r>
+    </w:p>
+    <w:p>
+      <w:pPr>
+        <w:widowControl w:val="0"/>
+        <w:spacing w:line="360" w:lineRule="auto"/>
+        <w:jc w:val="both"/>
+        <w:rPr>
+          <w:iCs/>
+          <w:sz w:val="26"/>
+          <w:szCs w:val="26"/>
+        </w:rPr>
+      </w:pPr>
+      <w:proofErr w:type="gramStart"/>
+      <w:r>
+        <w:rPr>
+          <w:iCs/>
+          <w:sz w:val="26"/>
+          <w:szCs w:val="26"/>
+        </w:rPr>
+        <w:t>2)комплекс</w:t>
+      </w:r>
+      <w:proofErr w:type="gramEnd"/>
+      <w:r>
+        <w:rPr>
+          <w:iCs/>
+          <w:sz w:val="26"/>
+          <w:szCs w:val="26"/>
+        </w:rPr>
+        <w:t xml:space="preserve"> автономно выполняемых программ;</w:t>
+      </w:r>
+    </w:p>
+    <w:p>
+      <w:pPr>
+        <w:widowControl w:val="0"/>
+        <w:spacing w:line="360" w:lineRule="auto"/>
+        <w:jc w:val="both"/>
+        <w:rPr>
+          <w:iCs/>
+          <w:sz w:val="26"/>
+          <w:szCs w:val="26"/>
+        </w:rPr>
+      </w:pPr>
+      <w:proofErr w:type="gramStart"/>
+      <w:r>
+        <w:rPr>
+          <w:iCs/>
+          <w:sz w:val="26"/>
+          <w:szCs w:val="26"/>
+        </w:rPr>
+        <w:t>3)слоистая</w:t>
+      </w:r>
+      <w:proofErr w:type="gramEnd"/>
+      <w:r>
+        <w:rPr>
+          <w:iCs/>
+          <w:sz w:val="26"/>
+          <w:szCs w:val="26"/>
+        </w:rPr>
+        <w:t xml:space="preserve"> программная система; </w:t>
+      </w:r>
+    </w:p>
+    <w:p>
+      <w:pPr>
+        <w:widowControl w:val="0"/>
+        <w:spacing w:line="360" w:lineRule="auto"/>
+        <w:jc w:val="both"/>
+        <w:rPr>
+          <w:iCs/>
+          <w:sz w:val="26"/>
+          <w:szCs w:val="26"/>
+        </w:rPr>
+      </w:pPr>
+      <w:proofErr w:type="gramStart"/>
+      <w:r>
+        <w:rPr>
+          <w:iCs/>
+          <w:sz w:val="26"/>
+          <w:szCs w:val="26"/>
+        </w:rPr>
+        <w:t>4)коллектив</w:t>
+      </w:r>
+      <w:proofErr w:type="gramEnd"/>
+      <w:r>
+        <w:rPr>
+          <w:iCs/>
+          <w:sz w:val="26"/>
+          <w:szCs w:val="26"/>
+        </w:rPr>
+        <w:t xml:space="preserve"> параллельно выполняемых программ.</w:t>
+      </w:r>
+    </w:p>
+    <w:p>
+      <w:pPr>
+        <w:widowControl w:val="0"/>
+        <w:spacing w:line="360" w:lineRule="auto"/>
+        <w:jc w:val="both"/>
+        <w:rPr>
+          <w:iCs/>
+          <w:sz w:val="26"/>
+          <w:szCs w:val="26"/>
+        </w:rPr>
+      </w:pPr>
+      <w:r>
+        <w:rPr>
+          <w:b/>
+          <w:iCs/>
+          <w:sz w:val="26"/>
+          <w:szCs w:val="26"/>
+        </w:rPr>
+        <w:t>Цельная программа</w:t>
+      </w:r>
+      <w:r>
+        <w:rPr>
+          <w:iCs/>
+          <w:sz w:val="26"/>
+          <w:szCs w:val="26"/>
+        </w:rPr>
+        <w:t xml:space="preserve"> представляет вырожденный случай архитектуры ПС: в состав ПС входит только одна программа. Такую архитектуру выбирают обычно в том случае, когда ПС должно выполнять одну </w:t>
+      </w:r>
+      <w:proofErr w:type="gramStart"/>
+      <w:r>
+        <w:rPr>
+          <w:iCs/>
+          <w:sz w:val="26"/>
+          <w:szCs w:val="26"/>
+        </w:rPr>
+        <w:t>какую-либо ярко выраженную функцию</w:t>
+      </w:r>
+      <w:proofErr w:type="gramEnd"/>
+      <w:r>
+        <w:rPr>
+          <w:iCs/>
+          <w:sz w:val="26"/>
+          <w:szCs w:val="26"/>
+        </w:rPr>
+        <w:t xml:space="preserve"> и ее реализация не представляется слишком сложной. Естественно, что такая архитектура не требует какого-либо описания (кроме фиксации класса архитектуры), так как отображение внешних функций на эту программу тривиально, </w:t>
+      </w:r>
+      <w:r>
+        <w:rPr>
+          <w:iCs/>
+          <w:sz w:val="26"/>
+          <w:szCs w:val="26"/>
+        </w:rPr>
         <w:lastRenderedPageBreak/>
-        <w:t>Архитектура ПС</w:t>
-      </w:r>
-      <w:r>
+        <w:t xml:space="preserve">а определять способ взаимодействия не требуется (в силу отсутствия какого-либо внешнего взаимодействия программы, кроме как взаимодействия ее с пользователем, а последнее описывается в документации по применению ПС). </w:t>
+      </w:r>
+    </w:p>
+    <w:p>
+      <w:pPr>
+        <w:widowControl w:val="0"/>
+        <w:spacing w:line="360" w:lineRule="auto"/>
+        <w:jc w:val="both"/>
         <w:rPr>
           <w:iCs/>
           <w:sz w:val="26"/>
           <w:szCs w:val="26"/>
         </w:rPr>
-        <w:t xml:space="preserve"> - это представление ПС как системы, состоящей из некоторой совокупности взаимодействующих подсистем. В качестве таких подсистем выступают обычно отдельные программы. </w:t>
-      </w:r>
-    </w:p>
-    <w:p>
-      <w:pPr>
-        <w:widowControl w:val="0"/>
-        <w:spacing w:line="360" w:lineRule="auto"/>
-        <w:jc w:val="both"/>
-        <w:rPr>
+      </w:pPr>
+      <w:r>
+        <w:rPr>
+          <w:b/>
           <w:iCs/>
           <w:sz w:val="26"/>
           <w:szCs w:val="26"/>
         </w:rPr>
-      </w:pPr>
+        <w:t>Комплекс автономно выполняемых программ</w:t>
+      </w:r>
       <w:r>
         <w:rPr>
           <w:iCs/>
           <w:sz w:val="26"/>
           <w:szCs w:val="26"/>
         </w:rPr>
-        <w:t>Разработка архитектуры является первым этапом борьбы со сложностью ПС, на котором реализуется принцип выделения относительно независимых компонент.</w:t>
-      </w:r>
-    </w:p>
-    <w:p>
-      <w:pPr>
-        <w:widowControl w:val="0"/>
-        <w:spacing w:line="360" w:lineRule="auto"/>
-        <w:jc w:val="both"/>
-        <w:rPr>
-          <w:b/>
+        <w:t xml:space="preserve"> состоит из набора программ, такого, что:</w:t>
+      </w:r>
+    </w:p>
+    <w:p>
+      <w:pPr>
+        <w:widowControl w:val="0"/>
+        <w:spacing w:line="360" w:lineRule="auto"/>
+        <w:jc w:val="both"/>
+        <w:rPr>
           <w:iCs/>
           <w:sz w:val="26"/>
           <w:szCs w:val="26"/>
         </w:rPr>
       </w:pPr>
-      <w:r>
-        <w:rPr>
-          <w:b/>
+      <w:proofErr w:type="gramStart"/>
+      <w:r>
+        <w:rPr>
           <w:iCs/>
           <w:sz w:val="26"/>
           <w:szCs w:val="26"/>
         </w:rPr>
-        <w:t>Основные задачи разработки архитектуры ПС:</w:t>
-      </w:r>
-    </w:p>
-    <w:p>
-      <w:pPr>
-        <w:widowControl w:val="0"/>
-        <w:spacing w:line="360" w:lineRule="auto"/>
-        <w:jc w:val="both"/>
-        <w:rPr>
-          <w:b/>
+        <w:t>1)любая</w:t>
+      </w:r>
+      <w:proofErr w:type="gramEnd"/>
+      <w:r>
+        <w:rPr>
           <w:iCs/>
           <w:sz w:val="26"/>
           <w:szCs w:val="26"/>
         </w:rPr>
+        <w:t xml:space="preserve"> из этих программ может быть активизирована (запущена) пользователем;</w:t>
+      </w:r>
+    </w:p>
+    <w:p>
+      <w:pPr>
+        <w:widowControl w:val="0"/>
+        <w:spacing w:line="360" w:lineRule="auto"/>
+        <w:jc w:val="both"/>
+        <w:rPr>
+          <w:iCs/>
+          <w:sz w:val="26"/>
+          <w:szCs w:val="26"/>
+        </w:rPr>
       </w:pPr>
       <w:proofErr w:type="gramStart"/>
       <w:r>
@@ -16708,7 +17156,7 @@
           <w:sz w:val="26"/>
           <w:szCs w:val="26"/>
         </w:rPr>
-        <w:t>1)выделение</w:t>
+        <w:t>2)при</w:t>
       </w:r>
       <w:proofErr w:type="gramEnd"/>
       <w:r>
@@ -16717,7 +17165,7 @@
           <w:sz w:val="26"/>
           <w:szCs w:val="26"/>
         </w:rPr>
-        <w:t xml:space="preserve"> программных подсистем и отображение на них внешних функций (заданных во внешнем описании) ПС;</w:t>
+        <w:t xml:space="preserve"> выполнении активизированной программы другие программы этого набора не могут быть активизированы до тех пор, пока не закончит выполнение активизированная программа;</w:t>
       </w:r>
     </w:p>
     <w:p>
@@ -16738,7 +17186,7 @@
           <w:sz w:val="26"/>
           <w:szCs w:val="26"/>
         </w:rPr>
-        <w:t>2)определение</w:t>
+        <w:t>3)все</w:t>
       </w:r>
       <w:proofErr w:type="gramEnd"/>
       <w:r>
@@ -16747,16 +17195,15 @@
           <w:sz w:val="26"/>
           <w:szCs w:val="26"/>
         </w:rPr>
-        <w:t xml:space="preserve"> способов взаимодействия между выделенными программными подсистемами.</w:t>
-      </w:r>
-    </w:p>
-    <w:p>
-      <w:pPr>
-        <w:widowControl w:val="0"/>
-        <w:spacing w:line="360" w:lineRule="auto"/>
-        <w:jc w:val="both"/>
-        <w:rPr>
-          <w:b/>
+        <w:t xml:space="preserve"> программы этого набора применятся к одной и той же информационной среде.</w:t>
+      </w:r>
+    </w:p>
+    <w:p>
+      <w:pPr>
+        <w:widowControl w:val="0"/>
+        <w:spacing w:line="360" w:lineRule="auto"/>
+        <w:jc w:val="both"/>
+        <w:rPr>
           <w:iCs/>
           <w:sz w:val="26"/>
           <w:szCs w:val="26"/>
@@ -16764,327 +17211,11 @@
       </w:pPr>
       <w:r>
         <w:rPr>
-          <w:b/>
           <w:iCs/>
           <w:sz w:val="26"/>
           <w:szCs w:val="26"/>
         </w:rPr>
-        <w:t>Основные классы архитектур программных средств:</w:t>
-      </w:r>
-    </w:p>
-    <w:p>
-      <w:pPr>
-        <w:widowControl w:val="0"/>
-        <w:spacing w:line="360" w:lineRule="auto"/>
-        <w:jc w:val="both"/>
-        <w:rPr>
-          <w:iCs/>
-          <w:sz w:val="26"/>
-          <w:szCs w:val="26"/>
-        </w:rPr>
-      </w:pPr>
-      <w:proofErr w:type="gramStart"/>
-      <w:r>
-        <w:rPr>
-          <w:iCs/>
-          <w:sz w:val="26"/>
-          <w:szCs w:val="26"/>
-        </w:rPr>
-        <w:t>1)цельная</w:t>
-      </w:r>
-      <w:proofErr w:type="gramEnd"/>
-      <w:r>
-        <w:rPr>
-          <w:iCs/>
-          <w:sz w:val="26"/>
-          <w:szCs w:val="26"/>
-        </w:rPr>
-        <w:t xml:space="preserve"> программа;</w:t>
-      </w:r>
-    </w:p>
-    <w:p>
-      <w:pPr>
-        <w:widowControl w:val="0"/>
-        <w:spacing w:line="360" w:lineRule="auto"/>
-        <w:jc w:val="both"/>
-        <w:rPr>
-          <w:iCs/>
-          <w:sz w:val="26"/>
-          <w:szCs w:val="26"/>
-        </w:rPr>
-      </w:pPr>
-      <w:proofErr w:type="gramStart"/>
-      <w:r>
-        <w:rPr>
-          <w:iCs/>
-          <w:sz w:val="26"/>
-          <w:szCs w:val="26"/>
-        </w:rPr>
-        <w:t>2)комплекс</w:t>
-      </w:r>
-      <w:proofErr w:type="gramEnd"/>
-      <w:r>
-        <w:rPr>
-          <w:iCs/>
-          <w:sz w:val="26"/>
-          <w:szCs w:val="26"/>
-        </w:rPr>
-        <w:t xml:space="preserve"> автономно выполняемых программ;</w:t>
-      </w:r>
-    </w:p>
-    <w:p>
-      <w:pPr>
-        <w:widowControl w:val="0"/>
-        <w:spacing w:line="360" w:lineRule="auto"/>
-        <w:jc w:val="both"/>
-        <w:rPr>
-          <w:iCs/>
-          <w:sz w:val="26"/>
-          <w:szCs w:val="26"/>
-        </w:rPr>
-      </w:pPr>
-      <w:proofErr w:type="gramStart"/>
-      <w:r>
-        <w:rPr>
-          <w:iCs/>
-          <w:sz w:val="26"/>
-          <w:szCs w:val="26"/>
-        </w:rPr>
-        <w:t>3)слоистая</w:t>
-      </w:r>
-      <w:proofErr w:type="gramEnd"/>
-      <w:r>
-        <w:rPr>
-          <w:iCs/>
-          <w:sz w:val="26"/>
-          <w:szCs w:val="26"/>
-        </w:rPr>
-        <w:t xml:space="preserve"> программная система; </w:t>
-      </w:r>
-    </w:p>
-    <w:p>
-      <w:pPr>
-        <w:widowControl w:val="0"/>
-        <w:spacing w:line="360" w:lineRule="auto"/>
-        <w:jc w:val="both"/>
-        <w:rPr>
-          <w:iCs/>
-          <w:sz w:val="26"/>
-          <w:szCs w:val="26"/>
-        </w:rPr>
-      </w:pPr>
-      <w:proofErr w:type="gramStart"/>
-      <w:r>
-        <w:rPr>
-          <w:iCs/>
-          <w:sz w:val="26"/>
-          <w:szCs w:val="26"/>
-        </w:rPr>
-        <w:t>4)коллектив</w:t>
-      </w:r>
-      <w:proofErr w:type="gramEnd"/>
-      <w:r>
-        <w:rPr>
-          <w:iCs/>
-          <w:sz w:val="26"/>
-          <w:szCs w:val="26"/>
-        </w:rPr>
-        <w:t xml:space="preserve"> параллельно выполняемых программ.</w:t>
-      </w:r>
-    </w:p>
-    <w:p>
-      <w:pPr>
-        <w:widowControl w:val="0"/>
-        <w:spacing w:line="360" w:lineRule="auto"/>
-        <w:jc w:val="both"/>
-        <w:rPr>
-          <w:iCs/>
-          <w:sz w:val="26"/>
-          <w:szCs w:val="26"/>
-        </w:rPr>
-      </w:pPr>
-      <w:r>
-        <w:rPr>
-          <w:b/>
-          <w:iCs/>
-          <w:sz w:val="26"/>
-          <w:szCs w:val="26"/>
-        </w:rPr>
-        <w:t>Цельная программа</w:t>
-      </w:r>
-      <w:r>
-        <w:rPr>
-          <w:iCs/>
-          <w:sz w:val="26"/>
-          <w:szCs w:val="26"/>
-        </w:rPr>
-        <w:t xml:space="preserve"> представляет вырожденный случай архитектуры ПС: в состав ПС входит только одна программа. Такую архитектуру выбирают обычно в том случае, когда ПС должно выполнять одну </w:t>
-      </w:r>
-      <w:proofErr w:type="gramStart"/>
-      <w:r>
-        <w:rPr>
-          <w:iCs/>
-          <w:sz w:val="26"/>
-          <w:szCs w:val="26"/>
-        </w:rPr>
-        <w:t>какую-либо ярко выраженную функцию</w:t>
-      </w:r>
-      <w:proofErr w:type="gramEnd"/>
-      <w:r>
-        <w:rPr>
-          <w:iCs/>
-          <w:sz w:val="26"/>
-          <w:szCs w:val="26"/>
-        </w:rPr>
-        <w:t xml:space="preserve"> и ее реализация не представляется слишком сложной. Естественно, что такая архитектура не требует какого-либо описания (кроме фиксации класса архитектуры), так как отображение внешних функций на эту программу тривиально, а определять способ взаимодействия не требуется (в силу отсутствия какого-либо внешнего взаимодействия программы, кроме как взаимодействия ее с пользователем, а последнее описывается в документации по применению ПС). </w:t>
-      </w:r>
-    </w:p>
-    <w:p>
-      <w:pPr>
-        <w:widowControl w:val="0"/>
-        <w:spacing w:line="360" w:lineRule="auto"/>
-        <w:jc w:val="both"/>
-        <w:rPr>
-          <w:iCs/>
-          <w:sz w:val="26"/>
-          <w:szCs w:val="26"/>
-        </w:rPr>
-      </w:pPr>
-      <w:r>
-        <w:rPr>
-          <w:b/>
-          <w:iCs/>
-          <w:sz w:val="26"/>
-          <w:szCs w:val="26"/>
-        </w:rPr>
-        <w:t>Комплекс автономно выполняемых программ</w:t>
-      </w:r>
-      <w:r>
-        <w:rPr>
-          <w:iCs/>
-          <w:sz w:val="26"/>
-          <w:szCs w:val="26"/>
-        </w:rPr>
-        <w:t xml:space="preserve"> состоит из набора программ, такого, что:</w:t>
-      </w:r>
-    </w:p>
-    <w:p>
-      <w:pPr>
-        <w:widowControl w:val="0"/>
-        <w:spacing w:line="360" w:lineRule="auto"/>
-        <w:jc w:val="both"/>
-        <w:rPr>
-          <w:iCs/>
-          <w:sz w:val="26"/>
-          <w:szCs w:val="26"/>
-        </w:rPr>
-      </w:pPr>
-      <w:proofErr w:type="gramStart"/>
-      <w:r>
-        <w:rPr>
-          <w:iCs/>
-          <w:sz w:val="26"/>
-          <w:szCs w:val="26"/>
-        </w:rPr>
-        <w:t>1)любая</w:t>
-      </w:r>
-      <w:proofErr w:type="gramEnd"/>
-      <w:r>
-        <w:rPr>
-          <w:iCs/>
-          <w:sz w:val="26"/>
-          <w:szCs w:val="26"/>
-        </w:rPr>
-        <w:t xml:space="preserve"> из этих программ может быть активизирована (запущена) пользователем;</w:t>
-      </w:r>
-    </w:p>
-    <w:p>
-      <w:pPr>
-        <w:widowControl w:val="0"/>
-        <w:spacing w:line="360" w:lineRule="auto"/>
-        <w:jc w:val="both"/>
-        <w:rPr>
-          <w:iCs/>
-          <w:sz w:val="26"/>
-          <w:szCs w:val="26"/>
-        </w:rPr>
-      </w:pPr>
-      <w:proofErr w:type="gramStart"/>
-      <w:r>
-        <w:rPr>
-          <w:iCs/>
-          <w:sz w:val="26"/>
-          <w:szCs w:val="26"/>
-        </w:rPr>
-        <w:t>2)при</w:t>
-      </w:r>
-      <w:proofErr w:type="gramEnd"/>
-      <w:r>
-        <w:rPr>
-          <w:iCs/>
-          <w:sz w:val="26"/>
-          <w:szCs w:val="26"/>
-        </w:rPr>
-        <w:t xml:space="preserve"> выполнении активизированной программы другие программы этого набора не могут быть активизированы до тех пор, пока не закончит выполнение активизированная программа;</w:t>
-      </w:r>
-    </w:p>
-    <w:p>
-      <w:pPr>
-        <w:widowControl w:val="0"/>
-        <w:spacing w:line="360" w:lineRule="auto"/>
-        <w:jc w:val="both"/>
-        <w:rPr>
-          <w:iCs/>
-          <w:sz w:val="26"/>
-          <w:szCs w:val="26"/>
-        </w:rPr>
-      </w:pPr>
-      <w:proofErr w:type="gramStart"/>
-      <w:r>
-        <w:rPr>
-          <w:iCs/>
-          <w:sz w:val="26"/>
-          <w:szCs w:val="26"/>
-        </w:rPr>
-        <w:t>3)все</w:t>
-      </w:r>
-      <w:proofErr w:type="gramEnd"/>
-      <w:r>
-        <w:rPr>
-          <w:iCs/>
-          <w:sz w:val="26"/>
-          <w:szCs w:val="26"/>
-        </w:rPr>
-        <w:t xml:space="preserve"> программы этого набора применятся к одной и той же информационной среде.</w:t>
-      </w:r>
-    </w:p>
-    <w:p>
-      <w:pPr>
-        <w:widowControl w:val="0"/>
-        <w:spacing w:line="360" w:lineRule="auto"/>
-        <w:jc w:val="both"/>
-        <w:rPr>
-          <w:iCs/>
-          <w:sz w:val="26"/>
-          <w:szCs w:val="26"/>
-        </w:rPr>
-      </w:pPr>
-      <w:r>
-        <w:rPr>
-          <w:iCs/>
-          <w:sz w:val="26"/>
-          <w:szCs w:val="26"/>
-        </w:rPr>
-        <w:t xml:space="preserve">Таким образом, программы этого набора по управлению никак не взаимодействуют </w:t>
-      </w:r>
-      <w:r>
-        <w:rPr>
-          <w:iCs/>
-          <w:sz w:val="26"/>
-          <w:szCs w:val="26"/>
-        </w:rPr>
-        <w:lastRenderedPageBreak/>
-        <w:t xml:space="preserve">- взаимодействие между ними осуществляется только через общую информационную среду. </w:t>
+        <w:t xml:space="preserve">Таким образом, программы этого набора по управлению никак не взаимодействуют - взаимодействие между ними осуществляется только через общую информационную среду. </w:t>
       </w:r>
     </w:p>
     <w:p>
@@ -17255,7 +17386,7 @@
           <w:numId w:val="1"/>
         </w:numPr>
         <w:spacing w:line="360" w:lineRule="auto"/>
-        <w:ind w:left="0"/>
+        <w:ind w:left="0" w:firstLine="709"/>
         <w:jc w:val="both"/>
         <w:rPr>
           <w:b/>
@@ -17297,7 +17428,209 @@
           <w:sz w:val="26"/>
           <w:szCs w:val="26"/>
         </w:rPr>
-        <w:t xml:space="preserve">Приступая к разработке каждой программы ПС, следует иметь ввиду, что она, как правило, является большой системой, поэтому мы должны принять меры для ее упрощения. Для этого такую программу разрабатывают по частям, которые называются программными модулями. Программный модуль - это любой фрагмент описания процесса, оформляемый как самостоятельный программный продукт, пригодный для использования в описаниях процесса. Это означает, что каждый программный модуль программируется, компилируется и отлаживается отдельно от других модулей программы, и тем самым, физически разделен с другими модулями программы. Более того, каждый разработанный программный модуль может </w:t>
+        <w:t xml:space="preserve">Приступая к разработке каждой программы ПС, следует иметь ввиду, что она, как правило, является большой системой, поэтому мы должны принять меры для ее упрощения. Для этого такую программу разрабатывают по частям, которые называются программными модулями. Программный модуль - это любой фрагмент описания процесса, оформляемый как самостоятельный программный продукт, пригодный для использования в описаниях процесса. Это означает, что каждый программный модуль программируется, компилируется и отлаживается отдельно от других модулей программы, и тем самым, физически разделен с другими модулями программы. Более того, каждый разработанный программный модуль может включаться в состав разных программ, если выполнены условия его использования, декларированные в документации по этому модулю. </w:t>
+      </w:r>
+    </w:p>
+    <w:p>
+      <w:pPr>
+        <w:widowControl w:val="0"/>
+        <w:spacing w:line="360" w:lineRule="auto"/>
+        <w:jc w:val="both"/>
+        <w:rPr>
+          <w:b/>
+          <w:sz w:val="26"/>
+          <w:szCs w:val="26"/>
+        </w:rPr>
+      </w:pPr>
+      <w:r>
+        <w:rPr>
+          <w:b/>
+          <w:sz w:val="26"/>
+          <w:szCs w:val="26"/>
+        </w:rPr>
+        <w:t>Основные характеристики программного модуля:</w:t>
+      </w:r>
+    </w:p>
+    <w:p>
+      <w:pPr>
+        <w:pStyle w:val="a5"/>
+        <w:widowControl w:val="0"/>
+        <w:numPr>
+          <w:ilvl w:val="0"/>
+          <w:numId w:val="15"/>
+        </w:numPr>
+        <w:spacing w:line="360" w:lineRule="auto"/>
+        <w:jc w:val="both"/>
+        <w:rPr>
+          <w:sz w:val="26"/>
+          <w:szCs w:val="26"/>
+        </w:rPr>
+      </w:pPr>
+      <w:r>
+        <w:rPr>
+          <w:sz w:val="26"/>
+          <w:szCs w:val="26"/>
+        </w:rPr>
+        <w:t>хороший модуль снаружи проще, чем внутри;</w:t>
+      </w:r>
+    </w:p>
+    <w:p>
+      <w:pPr>
+        <w:pStyle w:val="a5"/>
+        <w:widowControl w:val="0"/>
+        <w:numPr>
+          <w:ilvl w:val="0"/>
+          <w:numId w:val="15"/>
+        </w:numPr>
+        <w:spacing w:line="360" w:lineRule="auto"/>
+        <w:jc w:val="both"/>
+        <w:rPr>
+          <w:sz w:val="26"/>
+          <w:szCs w:val="26"/>
+        </w:rPr>
+      </w:pPr>
+      <w:r>
+        <w:rPr>
+          <w:sz w:val="26"/>
+          <w:szCs w:val="26"/>
+        </w:rPr>
+        <w:t>хороший модуль проще использовать, чем построить.</w:t>
+      </w:r>
+    </w:p>
+    <w:p>
+      <w:pPr>
+        <w:widowControl w:val="0"/>
+        <w:spacing w:line="360" w:lineRule="auto"/>
+        <w:jc w:val="both"/>
+        <w:rPr>
+          <w:sz w:val="26"/>
+          <w:szCs w:val="26"/>
+        </w:rPr>
+      </w:pPr>
+      <w:r>
+        <w:rPr>
+          <w:sz w:val="26"/>
+          <w:szCs w:val="26"/>
+        </w:rPr>
+        <w:t xml:space="preserve">Размер модуля измеряется числом содержащихся в нем операторов (строк). Модуль не должен быть слишком маленьким или слишком большим. </w:t>
+      </w:r>
+    </w:p>
+    <w:p>
+      <w:pPr>
+        <w:widowControl w:val="0"/>
+        <w:spacing w:line="360" w:lineRule="auto"/>
+        <w:jc w:val="both"/>
+        <w:rPr>
+          <w:sz w:val="26"/>
+          <w:szCs w:val="26"/>
+        </w:rPr>
+      </w:pPr>
+      <w:r>
+        <w:rPr>
+          <w:b/>
+          <w:sz w:val="26"/>
+          <w:szCs w:val="26"/>
+        </w:rPr>
+        <w:t>Прочность модуля</w:t>
+      </w:r>
+      <w:r>
+        <w:rPr>
+          <w:sz w:val="26"/>
+          <w:szCs w:val="26"/>
+        </w:rPr>
+        <w:t xml:space="preserve"> - это мера его внутренних связей. Чем выше прочность модуля, тем больше связей он может спрятать от внешней</w:t>
+      </w:r>
+      <w:r>
+        <w:rPr>
+          <w:sz w:val="26"/>
+          <w:szCs w:val="26"/>
+        </w:rPr>
+        <w:t xml:space="preserve"> </w:t>
+      </w:r>
+      <w:r>
+        <w:rPr>
+          <w:sz w:val="26"/>
+          <w:szCs w:val="26"/>
+        </w:rPr>
+        <w:t>по отношению к нему части программы и, следовательно, тем больший вклад в упрощение программы он может внести</w:t>
+      </w:r>
+    </w:p>
+    <w:p>
+      <w:pPr>
+        <w:widowControl w:val="0"/>
+        <w:spacing w:line="360" w:lineRule="auto"/>
+        <w:jc w:val="both"/>
+        <w:rPr>
+          <w:sz w:val="26"/>
+          <w:szCs w:val="26"/>
+        </w:rPr>
+      </w:pPr>
+      <w:r>
+        <w:rPr>
+          <w:b/>
+          <w:sz w:val="26"/>
+          <w:szCs w:val="26"/>
+        </w:rPr>
+        <w:t>Функционально прочный модуль</w:t>
+      </w:r>
+      <w:r>
+        <w:rPr>
+          <w:sz w:val="26"/>
+          <w:szCs w:val="26"/>
+        </w:rPr>
+        <w:t xml:space="preserve"> - это модуль, выполняющий (реализующий) одну какую-либо определенную функцию. При реализации этой функции такой модуль может использовать и другие модули. </w:t>
+      </w:r>
+    </w:p>
+    <w:p>
+      <w:pPr>
+        <w:widowControl w:val="0"/>
+        <w:spacing w:line="360" w:lineRule="auto"/>
+        <w:jc w:val="both"/>
+        <w:rPr>
+          <w:sz w:val="26"/>
+          <w:szCs w:val="26"/>
+        </w:rPr>
+      </w:pPr>
+      <w:r>
+        <w:rPr>
+          <w:b/>
+          <w:sz w:val="26"/>
+          <w:szCs w:val="26"/>
+        </w:rPr>
+        <w:t>Информационно прочный модуль</w:t>
+      </w:r>
+      <w:r>
+        <w:rPr>
+          <w:sz w:val="26"/>
+          <w:szCs w:val="26"/>
+        </w:rPr>
+        <w:t xml:space="preserve"> - это модуль, выполняющий (реализующий) несколько операций (функций) над одной и той же структурой данных (информационным объектом), которая считается неизвестной вне этого модуля. Для каждой из этих операций в таком модуле имеется свой вход со своей формой обращения к нему. </w:t>
+      </w:r>
+    </w:p>
+    <w:p>
+      <w:pPr>
+        <w:widowControl w:val="0"/>
+        <w:spacing w:line="360" w:lineRule="auto"/>
+        <w:jc w:val="both"/>
+        <w:rPr>
+          <w:sz w:val="26"/>
+          <w:szCs w:val="26"/>
+        </w:rPr>
+      </w:pPr>
+      <w:r>
+        <w:rPr>
+          <w:b/>
+          <w:sz w:val="26"/>
+          <w:szCs w:val="26"/>
+        </w:rPr>
+        <w:t>Сцепление модуля</w:t>
+      </w:r>
+      <w:r>
+        <w:rPr>
+          <w:sz w:val="26"/>
+          <w:szCs w:val="26"/>
+        </w:rPr>
+        <w:t xml:space="preserve"> - это мера его зависимости по данным от других модулей. Характеризуется способом передачи данных. Чем слабее сцепление модуля с </w:t>
       </w:r>
       <w:r>
         <w:rPr>
@@ -17305,201 +17638,7 @@
           <w:szCs w:val="26"/>
         </w:rPr>
         <w:lastRenderedPageBreak/>
-        <w:t xml:space="preserve">включаться в состав разных программ, если выполнены условия его использования, декларированные в документации по этому модулю. </w:t>
-      </w:r>
-    </w:p>
-    <w:p>
-      <w:pPr>
-        <w:widowControl w:val="0"/>
-        <w:spacing w:line="360" w:lineRule="auto"/>
-        <w:jc w:val="both"/>
-        <w:rPr>
-          <w:b/>
-          <w:sz w:val="26"/>
-          <w:szCs w:val="26"/>
-        </w:rPr>
-      </w:pPr>
-      <w:r>
-        <w:rPr>
-          <w:b/>
-          <w:sz w:val="26"/>
-          <w:szCs w:val="26"/>
-        </w:rPr>
-        <w:t>Основные характеристики программного модуля:</w:t>
-      </w:r>
-    </w:p>
-    <w:p>
-      <w:pPr>
-        <w:widowControl w:val="0"/>
-        <w:spacing w:line="360" w:lineRule="auto"/>
-        <w:jc w:val="both"/>
-        <w:rPr>
-          <w:sz w:val="26"/>
-          <w:szCs w:val="26"/>
-        </w:rPr>
-      </w:pPr>
-      <w:r>
-        <w:rPr>
-          <w:sz w:val="26"/>
-          <w:szCs w:val="26"/>
-        </w:rPr>
-        <w:t>хороший модуль снаружи проще, чем внутри;</w:t>
-      </w:r>
-    </w:p>
-    <w:p>
-      <w:pPr>
-        <w:widowControl w:val="0"/>
-        <w:spacing w:line="360" w:lineRule="auto"/>
-        <w:jc w:val="both"/>
-        <w:rPr>
-          <w:sz w:val="26"/>
-          <w:szCs w:val="26"/>
-        </w:rPr>
-      </w:pPr>
-      <w:r>
-        <w:rPr>
-          <w:sz w:val="26"/>
-          <w:szCs w:val="26"/>
-        </w:rPr>
-        <w:t>хороший модуль проще использовать, чем построить.</w:t>
-      </w:r>
-    </w:p>
-    <w:p>
-      <w:pPr>
-        <w:widowControl w:val="0"/>
-        <w:spacing w:line="360" w:lineRule="auto"/>
-        <w:jc w:val="both"/>
-        <w:rPr>
-          <w:sz w:val="26"/>
-          <w:szCs w:val="26"/>
-        </w:rPr>
-      </w:pPr>
-      <w:r>
-        <w:rPr>
-          <w:sz w:val="26"/>
-          <w:szCs w:val="26"/>
-        </w:rPr>
-        <w:t xml:space="preserve">Размер модуля измеряется числом содержащихся в нем операторов (строк). Модуль не должен быть слишком маленьким или слишком большим. </w:t>
-      </w:r>
-    </w:p>
-    <w:p>
-      <w:pPr>
-        <w:widowControl w:val="0"/>
-        <w:spacing w:line="360" w:lineRule="auto"/>
-        <w:jc w:val="both"/>
-        <w:rPr>
-          <w:sz w:val="26"/>
-          <w:szCs w:val="26"/>
-        </w:rPr>
-      </w:pPr>
-      <w:r>
-        <w:rPr>
-          <w:b/>
-          <w:sz w:val="26"/>
-          <w:szCs w:val="26"/>
-        </w:rPr>
-        <w:t>Прочность модуля</w:t>
-      </w:r>
-      <w:r>
-        <w:rPr>
-          <w:sz w:val="26"/>
-          <w:szCs w:val="26"/>
-        </w:rPr>
-        <w:t xml:space="preserve"> - это мера его внутренних связей. Чем выше прочность модуля, тем больше связей он может спрятать от </w:t>
-      </w:r>
-      <w:proofErr w:type="spellStart"/>
-      <w:r>
-        <w:rPr>
-          <w:sz w:val="26"/>
-          <w:szCs w:val="26"/>
-        </w:rPr>
-        <w:t>внешнейпо</w:t>
-      </w:r>
-      <w:proofErr w:type="spellEnd"/>
-      <w:r>
-        <w:rPr>
-          <w:sz w:val="26"/>
-          <w:szCs w:val="26"/>
-        </w:rPr>
-        <w:t xml:space="preserve"> отношению к нему части программы и, следовательно, тем больший вклад в упрощение программы он может внести</w:t>
-      </w:r>
-    </w:p>
-    <w:p>
-      <w:pPr>
-        <w:widowControl w:val="0"/>
-        <w:spacing w:line="360" w:lineRule="auto"/>
-        <w:jc w:val="both"/>
-        <w:rPr>
-          <w:sz w:val="26"/>
-          <w:szCs w:val="26"/>
-        </w:rPr>
-      </w:pPr>
-      <w:r>
-        <w:rPr>
-          <w:b/>
-          <w:sz w:val="26"/>
-          <w:szCs w:val="26"/>
-        </w:rPr>
-        <w:t>Функционально прочный модуль</w:t>
-      </w:r>
-      <w:r>
-        <w:rPr>
-          <w:sz w:val="26"/>
-          <w:szCs w:val="26"/>
-        </w:rPr>
-        <w:t xml:space="preserve"> - это модуль, выполняющий (реализующий) одну какую-либо определенную функцию. При реализации этой функции такой модуль может использовать и другие модули. </w:t>
-      </w:r>
-    </w:p>
-    <w:p>
-      <w:pPr>
-        <w:widowControl w:val="0"/>
-        <w:spacing w:line="360" w:lineRule="auto"/>
-        <w:jc w:val="both"/>
-        <w:rPr>
-          <w:sz w:val="26"/>
-          <w:szCs w:val="26"/>
-        </w:rPr>
-      </w:pPr>
-      <w:r>
-        <w:rPr>
-          <w:b/>
-          <w:sz w:val="26"/>
-          <w:szCs w:val="26"/>
-        </w:rPr>
-        <w:t>Информационно прочный модуль</w:t>
-      </w:r>
-      <w:r>
-        <w:rPr>
-          <w:sz w:val="26"/>
-          <w:szCs w:val="26"/>
-        </w:rPr>
-        <w:t xml:space="preserve"> - это модуль, выполняющий (реализующий) несколько операций (функций) над одной и той же структурой данных (информационным объектом), которая считается неизвестной вне этого модуля. Для каждой из этих операций в таком модуле имеется свой вход со своей формой обращения к нему. </w:t>
-      </w:r>
-    </w:p>
-    <w:p>
-      <w:pPr>
-        <w:widowControl w:val="0"/>
-        <w:spacing w:line="360" w:lineRule="auto"/>
-        <w:jc w:val="both"/>
-        <w:rPr>
-          <w:sz w:val="26"/>
-          <w:szCs w:val="26"/>
-        </w:rPr>
-      </w:pPr>
-      <w:r>
-        <w:rPr>
-          <w:b/>
-          <w:sz w:val="26"/>
-          <w:szCs w:val="26"/>
-        </w:rPr>
-        <w:t>Сцепление модуля</w:t>
-      </w:r>
-      <w:r>
-        <w:rPr>
-          <w:sz w:val="26"/>
-          <w:szCs w:val="26"/>
-        </w:rPr>
-        <w:t xml:space="preserve"> - это мера его зависимости по данным от других модулей. Характеризуется способом передачи данных. Чем слабее сцепление модуля с другими модулями, тем сильнее его независимость от других модулей. </w:t>
+        <w:t xml:space="preserve">другими модулями, тем сильнее его независимость от других модулей. </w:t>
       </w:r>
     </w:p>
     <w:p>
@@ -17548,7 +17687,7 @@
           <w:numId w:val="1"/>
         </w:numPr>
         <w:spacing w:line="360" w:lineRule="auto"/>
-        <w:ind w:left="0"/>
+        <w:ind w:left="0" w:firstLine="709"/>
         <w:jc w:val="both"/>
         <w:rPr>
           <w:b/>
@@ -17635,15 +17774,7 @@
           <w:sz w:val="26"/>
           <w:szCs w:val="26"/>
         </w:rPr>
-        <w:t xml:space="preserve"> заключается в следующем. Сначала строится </w:t>
-      </w:r>
-      <w:r>
-        <w:rPr>
-          <w:sz w:val="26"/>
-          <w:szCs w:val="26"/>
-        </w:rPr>
-        <w:lastRenderedPageBreak/>
-        <w:t xml:space="preserve">модульная структура программы в виде дерева. Затем поочередно программируются модули программы, начиная с модулей самого нижнего уровня (листья дерева модульной структуры программы), в таком порядке, чтобы для каждого программируемого модуля были уже запрограммированы все модули, к которым он может обращаться. После того, как все модули программы запрограммированы, производится </w:t>
+        <w:t xml:space="preserve"> заключается в следующем. Сначала строится модульная структура программы в виде дерева. Затем поочередно программируются модули программы, начиная с модулей самого нижнего уровня (листья дерева модульной структуры программы), в таком порядке, чтобы для каждого программируемого модуля были уже запрограммированы все модули, к которым он может обращаться. После того, как все модули программы запрограммированы, производится </w:t>
       </w:r>
       <w:proofErr w:type="gramStart"/>
       <w:r>
@@ -17711,7 +17842,15 @@
           <w:sz w:val="26"/>
           <w:szCs w:val="26"/>
         </w:rPr>
-        <w:t xml:space="preserve"> модуля представляется весьма простым программным фрагментом, который, в основном, сигнализирует о самом факте обращения к имитируемому модулю, производит необходимую для правильной работы программы обработку значений его входных параметров (иногда с их распечаткой) и выдает, если это необходимо, заранее запасенный подходящий результат.</w:t>
+        <w:t xml:space="preserve"> модуля представляется весьма простым программным фрагментом, который, в основном, сигнализирует о самом факте обращения к имитируемому модулю, производит </w:t>
+      </w:r>
+      <w:r>
+        <w:rPr>
+          <w:sz w:val="26"/>
+          <w:szCs w:val="26"/>
+        </w:rPr>
+        <w:lastRenderedPageBreak/>
+        <w:t>необходимую для правильной работы программы обработку значений его входных параметров (иногда с их распечаткой) и выдает, если это необходимо, заранее запасенный подходящий результат.</w:t>
       </w:r>
     </w:p>
     <w:p>
@@ -17734,7 +17873,7 @@
           <w:numId w:val="1"/>
         </w:numPr>
         <w:spacing w:line="360" w:lineRule="auto"/>
-        <w:ind w:left="0"/>
+        <w:ind w:left="0" w:firstLine="709"/>
         <w:jc w:val="both"/>
         <w:rPr>
           <w:b/>
@@ -17776,7 +17915,7 @@
           <w:szCs w:val="26"/>
         </w:rPr>
       </w:pPr>
-      <w:bookmarkStart w:id="7" w:name="_Toc510584355"/>
+      <w:bookmarkStart w:id="6" w:name="_Toc510584355"/>
       <w:r>
         <w:rPr>
           <w:b/>
@@ -17788,7 +17927,7 @@
         </w:rPr>
         <w:t>Структурное программирование.</w:t>
       </w:r>
-      <w:bookmarkEnd w:id="7"/>
+      <w:bookmarkEnd w:id="6"/>
     </w:p>
     <w:p>
       <w:pPr>
@@ -17841,6 +17980,7 @@
       </w:r>
       <w:r>
         <w:rPr>
+          <w:b/>
           <w:i/>
           <w:sz w:val="26"/>
           <w:szCs w:val="26"/>
@@ -17884,8 +18024,8 @@
         </w:rPr>
         <w:drawing>
           <wp:inline distT="0" distB="0" distL="0" distR="0" wp14:anchorId="106EDCB9" wp14:editId="081652B1">
-            <wp:extent cx="1262380" cy="1242060"/>
-            <wp:effectExtent l="19050" t="0" r="0" b="0"/>
+            <wp:extent cx="2105025" cy="2071141"/>
+            <wp:effectExtent l="0" t="0" r="0" b="5715"/>
             <wp:docPr id="160" name="Рисунок 160"/>
             <wp:cNvGraphicFramePr>
               <a:graphicFrameLocks xmlns:a="http://schemas.openxmlformats.org/drawingml/2006/main" noChangeAspect="1"/>
@@ -17909,7 +18049,7 @@
                   <pic:spPr bwMode="auto">
                     <a:xfrm>
                       <a:off x="0" y="0"/>
-                      <a:ext cx="1262380" cy="1242060"/>
+                      <a:ext cx="2109829" cy="2075868"/>
                     </a:xfrm>
                     <a:prstGeom prst="rect">
                       <a:avLst/>
@@ -18002,7 +18142,15 @@
           <w:sz w:val="26"/>
           <w:szCs w:val="26"/>
         </w:rPr>
-        <w:t>программы  можно</w:t>
+        <w:t xml:space="preserve">программы  </w:t>
+      </w:r>
+      <w:r>
+        <w:rPr>
+          <w:sz w:val="26"/>
+          <w:szCs w:val="26"/>
+        </w:rPr>
+        <w:lastRenderedPageBreak/>
+        <w:t>можно</w:t>
       </w:r>
       <w:proofErr w:type="gramEnd"/>
       <w:r>
@@ -18027,7 +18175,7 @@
           <w:szCs w:val="26"/>
         </w:rPr>
       </w:pPr>
-      <w:bookmarkStart w:id="8" w:name="_Toc510584356"/>
+      <w:bookmarkStart w:id="7" w:name="_Toc510584356"/>
       <w:r>
         <w:rPr>
           <w:b/>
@@ -18039,7 +18187,7 @@
         </w:rPr>
         <w:t>Пошаговая детализация и понятие о псевдокоде.</w:t>
       </w:r>
-      <w:bookmarkEnd w:id="8"/>
+      <w:bookmarkEnd w:id="7"/>
     </w:p>
     <w:p>
       <w:pPr>
@@ -18136,15 +18284,7 @@
           <w:sz w:val="26"/>
           <w:szCs w:val="26"/>
         </w:rPr>
-        <w:t xml:space="preserve"> описание выбранного уточняемого понятия либо в терминах базового языка </w:t>
-      </w:r>
-      <w:r>
-        <w:rPr>
-          <w:sz w:val="26"/>
-          <w:szCs w:val="26"/>
-        </w:rPr>
-        <w:lastRenderedPageBreak/>
-        <w:t xml:space="preserve">программирования (т.е. выбранного для представления модуля), либо в такой же форме, что и на первом шаге с использованием новых уточняемых понятий. Этот процесс завершается, когда все уточняемые понятия будут </w:t>
+        <w:t xml:space="preserve"> описание выбранного уточняемого понятия либо в терминах базового языка программирования (т.е. выбранного для представления модуля), либо в такой же форме, что и на первом шаге с использованием новых уточняемых понятий. Этот процесс завершается, когда все уточняемые понятия будут </w:t>
       </w:r>
       <w:r>
         <w:rPr>
@@ -18222,7 +18362,7 @@
           <w:numId w:val="1"/>
         </w:numPr>
         <w:spacing w:line="360" w:lineRule="auto"/>
-        <w:ind w:left="0"/>
+        <w:ind w:left="0" w:firstLine="709"/>
         <w:jc w:val="both"/>
         <w:rPr>
           <w:b/>
@@ -18262,14 +18402,17 @@
       </w:pPr>
       <w:r>
         <w:rPr>
+          <w:b/>
           <w:i/>
           <w:sz w:val="26"/>
           <w:szCs w:val="26"/>
         </w:rPr>
+        <w:lastRenderedPageBreak/>
         <w:t>Отладка</w:t>
       </w:r>
       <w:r>
         <w:rPr>
+          <w:b/>
           <w:sz w:val="26"/>
           <w:szCs w:val="26"/>
         </w:rPr>
@@ -18278,10 +18421,18 @@
       <w:proofErr w:type="gramStart"/>
       <w:r>
         <w:rPr>
-          <w:sz w:val="26"/>
-          <w:szCs w:val="26"/>
-        </w:rPr>
-        <w:t xml:space="preserve">ПС </w:t>
+          <w:b/>
+          <w:sz w:val="26"/>
+          <w:szCs w:val="26"/>
+        </w:rPr>
+        <w:t>ПС</w:t>
+      </w:r>
+      <w:r>
+        <w:rPr>
+          <w:sz w:val="26"/>
+          <w:szCs w:val="26"/>
+        </w:rPr>
+        <w:t xml:space="preserve"> </w:t>
       </w:r>
       <w:r>
         <w:rPr>
@@ -18307,6 +18458,7 @@
       </w:r>
       <w:r>
         <w:rPr>
+          <w:b/>
           <w:i/>
           <w:sz w:val="26"/>
           <w:szCs w:val="26"/>
@@ -18315,6 +18467,7 @@
       </w:r>
       <w:r>
         <w:rPr>
+          <w:b/>
           <w:sz w:val="26"/>
           <w:szCs w:val="26"/>
         </w:rPr>
@@ -18323,10 +18476,18 @@
       <w:proofErr w:type="gramStart"/>
       <w:r>
         <w:rPr>
-          <w:sz w:val="26"/>
-          <w:szCs w:val="26"/>
-        </w:rPr>
-        <w:t xml:space="preserve">ПС </w:t>
+          <w:b/>
+          <w:sz w:val="26"/>
+          <w:szCs w:val="26"/>
+        </w:rPr>
+        <w:t>ПС</w:t>
+      </w:r>
+      <w:r>
+        <w:rPr>
+          <w:sz w:val="26"/>
+          <w:szCs w:val="26"/>
+        </w:rPr>
+        <w:t xml:space="preserve"> </w:t>
       </w:r>
       <w:r>
         <w:rPr>
@@ -18446,8 +18607,8 @@
           <w:u w:val="single"/>
         </w:rPr>
       </w:pPr>
-      <w:bookmarkStart w:id="9" w:name="_Toc510584361"/>
-      <w:bookmarkStart w:id="10" w:name="_Toc510584362"/>
+      <w:bookmarkStart w:id="8" w:name="_Toc510584361"/>
+      <w:bookmarkStart w:id="9" w:name="_Toc510584362"/>
       <w:proofErr w:type="gramStart"/>
       <w:r>
         <w:rPr>
@@ -18472,7 +18633,7 @@
         </w:rPr>
         <w:t xml:space="preserve"> отладка программного средства</w:t>
       </w:r>
-      <w:bookmarkEnd w:id="9"/>
+      <w:bookmarkEnd w:id="8"/>
       <w:r>
         <w:rPr>
           <w:bCs/>
@@ -18524,17 +18685,7 @@
           <w:sz w:val="26"/>
           <w:szCs w:val="26"/>
         </w:rPr>
-        <w:t xml:space="preserve"> других модулей, часть которых </w:t>
-      </w:r>
-      <w:r>
-        <w:rPr>
-          <w:bCs/>
-          <w:iCs/>
-          <w:sz w:val="26"/>
-          <w:szCs w:val="26"/>
-        </w:rPr>
-        <w:lastRenderedPageBreak/>
-        <w:t xml:space="preserve">является модулями отлаживаемой программы, которые уже отлажены, а часть </w:t>
+        <w:t xml:space="preserve"> других модулей, часть которых является модулями отлаживаемой программы, которые уже отлажены, а часть </w:t>
       </w:r>
       <w:r>
         <w:rPr>
@@ -18593,7 +18744,7 @@
         </w:rPr>
         <w:t xml:space="preserve"> отладка программного средства</w:t>
       </w:r>
-      <w:bookmarkEnd w:id="10"/>
+      <w:bookmarkEnd w:id="9"/>
       <w:r>
         <w:rPr>
           <w:bCs/>
@@ -18783,7 +18934,15 @@
           <w:sz w:val="26"/>
           <w:szCs w:val="26"/>
         </w:rPr>
-        <w:t xml:space="preserve"> Целью тестирования является выяснение, в какой мере ПС не соответствует предъявленному определению требований к нему.</w:t>
+        <w:t xml:space="preserve"> Целью тестирования является </w:t>
+      </w:r>
+      <w:r>
+        <w:rPr>
+          <w:sz w:val="26"/>
+          <w:szCs w:val="26"/>
+        </w:rPr>
+        <w:lastRenderedPageBreak/>
+        <w:t>выяснение, в какой мере ПС не соответствует предъявленному определению требований к нему.</w:t>
       </w:r>
     </w:p>
     <w:p>
@@ -18806,7 +18965,7 @@
           <w:numId w:val="1"/>
         </w:numPr>
         <w:spacing w:line="360" w:lineRule="auto"/>
-        <w:ind w:left="0"/>
+        <w:ind w:left="0" w:firstLine="709"/>
         <w:jc w:val="both"/>
         <w:rPr>
           <w:b/>
@@ -18863,9 +19022,10 @@
           <w:szCs w:val="26"/>
         </w:rPr>
       </w:pPr>
-      <w:bookmarkStart w:id="11" w:name="_Toc41201270"/>
-      <w:r>
-        <w:rPr>
+      <w:bookmarkStart w:id="10" w:name="_Toc41201270"/>
+      <w:r>
+        <w:rPr>
+          <w:b/>
           <w:bCs/>
           <w:i/>
           <w:sz w:val="26"/>
@@ -18873,7 +19033,7 @@
         </w:rPr>
         <w:t>Абстрагирование</w:t>
       </w:r>
-      <w:bookmarkEnd w:id="11"/>
+      <w:bookmarkEnd w:id="10"/>
       <w:r>
         <w:rPr>
           <w:bCs/>
@@ -18913,6 +19073,7 @@
       </w:pPr>
       <w:r>
         <w:rPr>
+          <w:b/>
           <w:i/>
           <w:sz w:val="26"/>
           <w:szCs w:val="26"/>
@@ -18942,15 +19103,7 @@
           <w:sz w:val="26"/>
           <w:szCs w:val="26"/>
         </w:rPr>
-        <w:t xml:space="preserve">Инкапсуляция и абстракция — взаимодополняющие понятия: абстракция выделяет внешнее поведение объекта, а инкапсуляция содержит и скрывает реализацию, </w:t>
-      </w:r>
-      <w:r>
-        <w:rPr>
-          <w:sz w:val="26"/>
-          <w:szCs w:val="26"/>
-        </w:rPr>
-        <w:lastRenderedPageBreak/>
-        <w:t>которая обеспечивает это поведение.</w:t>
+        <w:t>Инкапсуляция и абстракция — взаимодополняющие понятия: абстракция выделяет внешнее поведение объекта, а инкапсуляция содержит и скрывает реализацию, которая обеспечивает это поведение.</w:t>
       </w:r>
     </w:p>
     <w:p>
@@ -18983,10 +19136,18 @@
       </w:pPr>
       <w:r>
         <w:rPr>
-          <w:sz w:val="26"/>
-          <w:szCs w:val="26"/>
-        </w:rPr>
-        <w:t>Иерархическая организация — формирование из абстракций иерархической структуры. Определением иерархии в проекте упрощаются понимание проблем заказчика и их реализация — сложная система становится обозримой человеком.</w:t>
+          <w:b/>
+          <w:sz w:val="26"/>
+          <w:szCs w:val="26"/>
+        </w:rPr>
+        <w:t>Иерархическая организация</w:t>
+      </w:r>
+      <w:r>
+        <w:rPr>
+          <w:sz w:val="26"/>
+          <w:szCs w:val="26"/>
+        </w:rPr>
+        <w:t xml:space="preserve"> — формирование из абстракций иерархической структуры. Определением иерархии в проекте упрощаются понимание проблем заказчика и их реализация — сложная система становится обозримой человеком.</w:t>
       </w:r>
     </w:p>
     <w:p>
@@ -19273,7 +19434,15 @@
           <w:sz w:val="26"/>
           <w:szCs w:val="26"/>
         </w:rPr>
-        <w:t xml:space="preserve"> возможности модификации отдельных компонентов программного обеспечения без изменения остальных его компонентов; </w:t>
+        <w:t xml:space="preserve"> возможности модификации отдельных компонентов программного </w:t>
+      </w:r>
+      <w:r>
+        <w:rPr>
+          <w:sz w:val="26"/>
+          <w:szCs w:val="26"/>
+        </w:rPr>
+        <w:lastRenderedPageBreak/>
+        <w:t xml:space="preserve">обеспечения без изменения остальных его компонентов; </w:t>
       </w:r>
     </w:p>
     <w:p>
@@ -19341,7 +19510,7 @@
           <w:numId w:val="1"/>
         </w:numPr>
         <w:spacing w:line="360" w:lineRule="auto"/>
-        <w:ind w:left="0"/>
+        <w:ind w:left="0" w:firstLine="709"/>
         <w:jc w:val="both"/>
         <w:rPr>
           <w:b/>
@@ -19370,6 +19539,7 @@
       </w:pPr>
       <w:r>
         <w:rPr>
+          <w:b/>
           <w:sz w:val="26"/>
           <w:szCs w:val="26"/>
           <w:lang w:val="en-US"/>
@@ -19396,7 +19566,272 @@
           <w:sz w:val="26"/>
           <w:szCs w:val="26"/>
         </w:rPr>
-        <w:t xml:space="preserve"> может использоваться для визуализации, спецификации, конструирования и </w:t>
+        <w:t xml:space="preserve"> может использоваться для визуализации, спецификации, конструирования и документирования результатов программных проектов. </w:t>
+      </w:r>
+      <w:r>
+        <w:rPr>
+          <w:sz w:val="26"/>
+          <w:szCs w:val="26"/>
+          <w:lang w:val="en-US"/>
+        </w:rPr>
+        <w:t>UML</w:t>
+      </w:r>
+      <w:r>
+        <w:rPr>
+          <w:sz w:val="26"/>
+          <w:szCs w:val="26"/>
+        </w:rPr>
+        <w:t xml:space="preserve"> — это не визуальный язык программирования, но его модели прямо транслируются в текст на языках программирования (</w:t>
+      </w:r>
+      <w:r>
+        <w:rPr>
+          <w:sz w:val="26"/>
+          <w:szCs w:val="26"/>
+          <w:lang w:val="en-US"/>
+        </w:rPr>
+        <w:t>Java</w:t>
+      </w:r>
+      <w:r>
+        <w:rPr>
+          <w:sz w:val="26"/>
+          <w:szCs w:val="26"/>
+        </w:rPr>
+        <w:t xml:space="preserve">, C++, </w:t>
+      </w:r>
+      <w:r>
+        <w:rPr>
+          <w:sz w:val="26"/>
+          <w:szCs w:val="26"/>
+          <w:lang w:val="en-US"/>
+        </w:rPr>
+        <w:t>Visual</w:t>
+      </w:r>
+      <w:r>
+        <w:rPr>
+          <w:sz w:val="26"/>
+          <w:szCs w:val="26"/>
+        </w:rPr>
+        <w:t xml:space="preserve"> </w:t>
+      </w:r>
+      <w:r>
+        <w:rPr>
+          <w:sz w:val="26"/>
+          <w:szCs w:val="26"/>
+          <w:lang w:val="en-US"/>
+        </w:rPr>
+        <w:t>Basic</w:t>
+      </w:r>
+      <w:r>
+        <w:rPr>
+          <w:sz w:val="26"/>
+          <w:szCs w:val="26"/>
+        </w:rPr>
+        <w:t xml:space="preserve">, </w:t>
+      </w:r>
+      <w:r>
+        <w:rPr>
+          <w:sz w:val="26"/>
+          <w:szCs w:val="26"/>
+          <w:lang w:val="en-US"/>
+        </w:rPr>
+        <w:t>Ada</w:t>
+      </w:r>
+      <w:r>
+        <w:rPr>
+          <w:sz w:val="26"/>
+          <w:szCs w:val="26"/>
+        </w:rPr>
+        <w:t xml:space="preserve"> 95, </w:t>
+      </w:r>
+      <w:r>
+        <w:rPr>
+          <w:sz w:val="26"/>
+          <w:szCs w:val="26"/>
+          <w:lang w:val="en-US"/>
+        </w:rPr>
+        <w:t>Object</w:t>
+      </w:r>
+      <w:r>
+        <w:rPr>
+          <w:sz w:val="26"/>
+          <w:szCs w:val="26"/>
+        </w:rPr>
+        <w:t xml:space="preserve"> </w:t>
+      </w:r>
+      <w:r>
+        <w:rPr>
+          <w:sz w:val="26"/>
+          <w:szCs w:val="26"/>
+          <w:lang w:val="en-US"/>
+        </w:rPr>
+        <w:t>Pascal</w:t>
+      </w:r>
+      <w:r>
+        <w:rPr>
+          <w:sz w:val="26"/>
+          <w:szCs w:val="26"/>
+        </w:rPr>
+        <w:t>) и даже в таблицы для реляционной БД.</w:t>
+      </w:r>
+    </w:p>
+    <w:p>
+      <w:pPr>
+        <w:widowControl w:val="0"/>
+        <w:spacing w:line="360" w:lineRule="auto"/>
+        <w:jc w:val="both"/>
+        <w:rPr>
+          <w:sz w:val="26"/>
+          <w:szCs w:val="26"/>
+        </w:rPr>
+      </w:pPr>
+      <w:r>
+        <w:rPr>
+          <w:sz w:val="26"/>
+          <w:szCs w:val="26"/>
+        </w:rPr>
+        <w:t xml:space="preserve">Словарь </w:t>
+      </w:r>
+      <w:r>
+        <w:rPr>
+          <w:sz w:val="26"/>
+          <w:szCs w:val="26"/>
+          <w:lang w:val="en-US"/>
+        </w:rPr>
+        <w:t>UML</w:t>
+      </w:r>
+      <w:r>
+        <w:rPr>
+          <w:sz w:val="26"/>
+          <w:szCs w:val="26"/>
+        </w:rPr>
+        <w:t xml:space="preserve"> образуют три разновидности строительных блоков: предметы, отношения, диаграммы.</w:t>
+      </w:r>
+    </w:p>
+    <w:p>
+      <w:pPr>
+        <w:widowControl w:val="0"/>
+        <w:spacing w:line="360" w:lineRule="auto"/>
+        <w:jc w:val="both"/>
+        <w:rPr>
+          <w:sz w:val="26"/>
+          <w:szCs w:val="26"/>
+        </w:rPr>
+      </w:pPr>
+      <w:r>
+        <w:rPr>
+          <w:b/>
+          <w:sz w:val="26"/>
+          <w:szCs w:val="26"/>
+        </w:rPr>
+        <w:t>Предметы</w:t>
+      </w:r>
+      <w:r>
+        <w:rPr>
+          <w:sz w:val="26"/>
+          <w:szCs w:val="26"/>
+        </w:rPr>
+        <w:t xml:space="preserve"> — это абстракции, которые являются основными элементами в модели, отношения связывают эти предметы, диаграммы группируют коллекции предметов.</w:t>
+      </w:r>
+    </w:p>
+    <w:p>
+      <w:pPr>
+        <w:widowControl w:val="0"/>
+        <w:spacing w:line="360" w:lineRule="auto"/>
+        <w:jc w:val="both"/>
+        <w:rPr>
+          <w:b/>
+          <w:sz w:val="26"/>
+          <w:szCs w:val="26"/>
+        </w:rPr>
+      </w:pPr>
+      <w:r>
+        <w:rPr>
+          <w:b/>
+          <w:sz w:val="26"/>
+          <w:szCs w:val="26"/>
+        </w:rPr>
+        <w:t xml:space="preserve">Язык UML предназначен для решения следующих задач: </w:t>
+      </w:r>
+    </w:p>
+    <w:p>
+      <w:pPr>
+        <w:widowControl w:val="0"/>
+        <w:spacing w:line="360" w:lineRule="auto"/>
+        <w:jc w:val="both"/>
+        <w:rPr>
+          <w:sz w:val="26"/>
+          <w:szCs w:val="26"/>
+        </w:rPr>
+      </w:pPr>
+      <w:proofErr w:type="gramStart"/>
+      <w:r>
+        <w:rPr>
+          <w:sz w:val="26"/>
+          <w:szCs w:val="26"/>
+        </w:rPr>
+        <w:t>1)Предоставить</w:t>
+      </w:r>
+      <w:proofErr w:type="gramEnd"/>
+      <w:r>
+        <w:rPr>
+          <w:sz w:val="26"/>
+          <w:szCs w:val="26"/>
+        </w:rPr>
+        <w:t xml:space="preserve"> в распоряжение пользователей легко воспринимаемый и выразительный язык визуального моделирования, специально предназначенный для разработки и документирования моделей сложных систем самого различного целевого назначения. </w:t>
+      </w:r>
+    </w:p>
+    <w:p>
+      <w:pPr>
+        <w:widowControl w:val="0"/>
+        <w:spacing w:line="360" w:lineRule="auto"/>
+        <w:jc w:val="both"/>
+        <w:rPr>
+          <w:sz w:val="26"/>
+          <w:szCs w:val="26"/>
+        </w:rPr>
+      </w:pPr>
+      <w:proofErr w:type="gramStart"/>
+      <w:r>
+        <w:rPr>
+          <w:sz w:val="26"/>
+          <w:szCs w:val="26"/>
+        </w:rPr>
+        <w:t>2)Снабдить</w:t>
+      </w:r>
+      <w:proofErr w:type="gramEnd"/>
+      <w:r>
+        <w:rPr>
+          <w:sz w:val="26"/>
+          <w:szCs w:val="26"/>
+        </w:rPr>
+        <w:t xml:space="preserve"> исходные понятия языка UML возможностью расширения и специализации для более точного представления моделей систем в конкретной предметной области. </w:t>
+      </w:r>
+    </w:p>
+    <w:p>
+      <w:pPr>
+        <w:widowControl w:val="0"/>
+        <w:spacing w:line="360" w:lineRule="auto"/>
+        <w:jc w:val="both"/>
+        <w:rPr>
+          <w:sz w:val="26"/>
+          <w:szCs w:val="26"/>
+        </w:rPr>
+      </w:pPr>
+      <w:proofErr w:type="gramStart"/>
+      <w:r>
+        <w:rPr>
+          <w:sz w:val="26"/>
+          <w:szCs w:val="26"/>
+        </w:rPr>
+        <w:t>3)Описание</w:t>
+      </w:r>
+      <w:proofErr w:type="gramEnd"/>
+      <w:r>
+        <w:rPr>
+          <w:sz w:val="26"/>
+          <w:szCs w:val="26"/>
+        </w:rPr>
+        <w:t xml:space="preserve"> языка UML должно поддерживать такую спецификацию моделей, </w:t>
       </w:r>
       <w:r>
         <w:rPr>
@@ -19404,183 +19839,7 @@
           <w:szCs w:val="26"/>
         </w:rPr>
         <w:lastRenderedPageBreak/>
-        <w:t xml:space="preserve">документирования результатов программных проектов. </w:t>
-      </w:r>
-      <w:r>
-        <w:rPr>
-          <w:sz w:val="26"/>
-          <w:szCs w:val="26"/>
-          <w:lang w:val="en-US"/>
-        </w:rPr>
-        <w:t>UML</w:t>
-      </w:r>
-      <w:r>
-        <w:rPr>
-          <w:sz w:val="26"/>
-          <w:szCs w:val="26"/>
-        </w:rPr>
-        <w:t xml:space="preserve"> — это не визуальный язык программирования, но его модели прямо транслируются в текст на языках программирования (</w:t>
-      </w:r>
-      <w:r>
-        <w:rPr>
-          <w:sz w:val="26"/>
-          <w:szCs w:val="26"/>
-          <w:lang w:val="en-US"/>
-        </w:rPr>
-        <w:t>Java</w:t>
-      </w:r>
-      <w:r>
-        <w:rPr>
-          <w:sz w:val="26"/>
-          <w:szCs w:val="26"/>
-        </w:rPr>
-        <w:t xml:space="preserve">, C++, </w:t>
-      </w:r>
-      <w:r>
-        <w:rPr>
-          <w:sz w:val="26"/>
-          <w:szCs w:val="26"/>
-          <w:lang w:val="en-US"/>
-        </w:rPr>
-        <w:t>Visual</w:t>
-      </w:r>
-      <w:r>
-        <w:rPr>
-          <w:sz w:val="26"/>
-          <w:szCs w:val="26"/>
-        </w:rPr>
-        <w:t xml:space="preserve"> </w:t>
-      </w:r>
-      <w:r>
-        <w:rPr>
-          <w:sz w:val="26"/>
-          <w:szCs w:val="26"/>
-          <w:lang w:val="en-US"/>
-        </w:rPr>
-        <w:t>Basic</w:t>
-      </w:r>
-      <w:r>
-        <w:rPr>
-          <w:sz w:val="26"/>
-          <w:szCs w:val="26"/>
-        </w:rPr>
-        <w:t xml:space="preserve">, </w:t>
-      </w:r>
-      <w:r>
-        <w:rPr>
-          <w:sz w:val="26"/>
-          <w:szCs w:val="26"/>
-          <w:lang w:val="en-US"/>
-        </w:rPr>
-        <w:t>Ada</w:t>
-      </w:r>
-      <w:r>
-        <w:rPr>
-          <w:sz w:val="26"/>
-          <w:szCs w:val="26"/>
-        </w:rPr>
-        <w:t xml:space="preserve"> 95, </w:t>
-      </w:r>
-      <w:r>
-        <w:rPr>
-          <w:sz w:val="26"/>
-          <w:szCs w:val="26"/>
-          <w:lang w:val="en-US"/>
-        </w:rPr>
-        <w:t>Object</w:t>
-      </w:r>
-      <w:r>
-        <w:rPr>
-          <w:sz w:val="26"/>
-          <w:szCs w:val="26"/>
-        </w:rPr>
-        <w:t xml:space="preserve"> </w:t>
-      </w:r>
-      <w:r>
-        <w:rPr>
-          <w:sz w:val="26"/>
-          <w:szCs w:val="26"/>
-          <w:lang w:val="en-US"/>
-        </w:rPr>
-        <w:t>Pascal</w:t>
-      </w:r>
-      <w:r>
-        <w:rPr>
-          <w:sz w:val="26"/>
-          <w:szCs w:val="26"/>
-        </w:rPr>
-        <w:t>) и даже в таблицы для реляционной БД.</w:t>
-      </w:r>
-    </w:p>
-    <w:p>
-      <w:pPr>
-        <w:widowControl w:val="0"/>
-        <w:spacing w:line="360" w:lineRule="auto"/>
-        <w:jc w:val="both"/>
-        <w:rPr>
-          <w:sz w:val="26"/>
-          <w:szCs w:val="26"/>
-        </w:rPr>
-      </w:pPr>
-      <w:r>
-        <w:rPr>
-          <w:sz w:val="26"/>
-          <w:szCs w:val="26"/>
-        </w:rPr>
-        <w:t xml:space="preserve">Словарь </w:t>
-      </w:r>
-      <w:r>
-        <w:rPr>
-          <w:sz w:val="26"/>
-          <w:szCs w:val="26"/>
-          <w:lang w:val="en-US"/>
-        </w:rPr>
-        <w:t>UML</w:t>
-      </w:r>
-      <w:r>
-        <w:rPr>
-          <w:sz w:val="26"/>
-          <w:szCs w:val="26"/>
-        </w:rPr>
-        <w:t xml:space="preserve"> образуют три разновидности строительных блоков: предметы, отношения, диаграммы.</w:t>
-      </w:r>
-    </w:p>
-    <w:p>
-      <w:pPr>
-        <w:widowControl w:val="0"/>
-        <w:spacing w:line="360" w:lineRule="auto"/>
-        <w:jc w:val="both"/>
-        <w:rPr>
-          <w:sz w:val="26"/>
-          <w:szCs w:val="26"/>
-        </w:rPr>
-      </w:pPr>
-      <w:r>
-        <w:rPr>
-          <w:sz w:val="26"/>
-          <w:szCs w:val="26"/>
-        </w:rPr>
-        <w:t>Предметы — это абстракции, которые являются основными элементами в модели, отношения связывают эти предметы, диаграммы группируют коллекции предметов.</w:t>
-      </w:r>
-    </w:p>
-    <w:p>
-      <w:pPr>
-        <w:widowControl w:val="0"/>
-        <w:spacing w:line="360" w:lineRule="auto"/>
-        <w:jc w:val="both"/>
-        <w:rPr>
-          <w:b/>
-          <w:sz w:val="26"/>
-          <w:szCs w:val="26"/>
-        </w:rPr>
-      </w:pPr>
-      <w:r>
-        <w:rPr>
-          <w:b/>
-          <w:sz w:val="26"/>
-          <w:szCs w:val="26"/>
-        </w:rPr>
-        <w:t xml:space="preserve">Язык UML предназначен для решения следующих задач: </w:t>
+        <w:t xml:space="preserve">которая не зависит от конкретных языков программирования и инструментальных средств проектирования программных систем. </w:t>
       </w:r>
     </w:p>
     <w:p>
@@ -19599,7 +19858,7 @@
           <w:sz w:val="26"/>
           <w:szCs w:val="26"/>
         </w:rPr>
-        <w:t>1)Предоставить</w:t>
+        <w:t>4)Описание</w:t>
       </w:r>
       <w:proofErr w:type="gramEnd"/>
       <w:r>
@@ -19607,7 +19866,7 @@
           <w:sz w:val="26"/>
           <w:szCs w:val="26"/>
         </w:rPr>
-        <w:t xml:space="preserve"> в распоряжение пользователей легко воспринимаемый и выразительный язык визуального моделирования, специально предназначенный для разработки и документирования моделей сложных систем самого различного целевого назначения. </w:t>
+        <w:t xml:space="preserve"> языка UML должно включать в себя семантический базис для понимания общих особенностей объектно-ориентированного анализа и проектирования. </w:t>
       </w:r>
     </w:p>
     <w:p>
@@ -19626,7 +19885,7 @@
           <w:sz w:val="26"/>
           <w:szCs w:val="26"/>
         </w:rPr>
-        <w:t>2)Снабдить</w:t>
+        <w:t>5)Поощрять</w:t>
       </w:r>
       <w:proofErr w:type="gramEnd"/>
       <w:r>
@@ -19634,7 +19893,7 @@
           <w:sz w:val="26"/>
           <w:szCs w:val="26"/>
         </w:rPr>
-        <w:t xml:space="preserve"> исходные понятия языка UML возможностью расширения и специализации для более точного представления моделей систем в конкретной предметной области. </w:t>
+        <w:t xml:space="preserve"> развитие рынка объектных инструментальных средств. </w:t>
       </w:r>
     </w:p>
     <w:p>
@@ -19653,7 +19912,7 @@
           <w:sz w:val="26"/>
           <w:szCs w:val="26"/>
         </w:rPr>
-        <w:t>3)Описание</w:t>
+        <w:t>6)Способствовать</w:t>
       </w:r>
       <w:proofErr w:type="gramEnd"/>
       <w:r>
@@ -19661,7 +19920,7 @@
           <w:sz w:val="26"/>
           <w:szCs w:val="26"/>
         </w:rPr>
-        <w:t xml:space="preserve"> языка UML должно поддерживать такую спецификацию моделей, которая не зависит от конкретных языков программирования и инструментальных средств проектирования программных систем. </w:t>
+        <w:t xml:space="preserve"> распространению объектных технологий и соответствующих понятий объектно-ориентированного анализа и проектирования. </w:t>
       </w:r>
     </w:p>
     <w:p>
@@ -19680,7 +19939,7 @@
           <w:sz w:val="26"/>
           <w:szCs w:val="26"/>
         </w:rPr>
-        <w:t>4)Описание</w:t>
+        <w:t>7)Интегрировать</w:t>
       </w:r>
       <w:proofErr w:type="gramEnd"/>
       <w:r>
@@ -19688,7 +19947,45 @@
           <w:sz w:val="26"/>
           <w:szCs w:val="26"/>
         </w:rPr>
-        <w:t xml:space="preserve"> языка UML должно включать в себя семантический базис для понимания общих особенностей объектно-ориентированного анализа и проектирования. </w:t>
+        <w:t xml:space="preserve"> в себя новейшие и наилучшие достижения практики объектно-ориентированного анализа и проектирования. </w:t>
+      </w:r>
+    </w:p>
+    <w:p>
+      <w:pPr>
+        <w:widowControl w:val="0"/>
+        <w:spacing w:line="360" w:lineRule="auto"/>
+        <w:jc w:val="both"/>
+        <w:rPr>
+          <w:b/>
+          <w:sz w:val="26"/>
+          <w:szCs w:val="26"/>
+        </w:rPr>
+      </w:pPr>
+      <w:r>
+        <w:rPr>
+          <w:b/>
+          <w:sz w:val="26"/>
+          <w:szCs w:val="26"/>
+        </w:rPr>
+        <w:t xml:space="preserve">Общая структура языка UML: </w:t>
+      </w:r>
+    </w:p>
+    <w:p>
+      <w:pPr>
+        <w:widowControl w:val="0"/>
+        <w:spacing w:line="360" w:lineRule="auto"/>
+        <w:jc w:val="both"/>
+        <w:rPr>
+          <w:sz w:val="26"/>
+          <w:szCs w:val="26"/>
+        </w:rPr>
+      </w:pPr>
+      <w:r>
+        <w:rPr>
+          <w:sz w:val="26"/>
+          <w:szCs w:val="26"/>
+        </w:rPr>
+        <w:t xml:space="preserve">С самой общей точки зрения описание языка UML состоит из двух взаимодействующих частей, таких как: </w:t>
       </w:r>
     </w:p>
     <w:p>
@@ -19707,7 +20004,7 @@
           <w:sz w:val="26"/>
           <w:szCs w:val="26"/>
         </w:rPr>
-        <w:t>5)Поощрять</w:t>
+        <w:t>1)Семантика</w:t>
       </w:r>
       <w:proofErr w:type="gramEnd"/>
       <w:r>
@@ -19715,134 +20012,7 @@
           <w:sz w:val="26"/>
           <w:szCs w:val="26"/>
         </w:rPr>
-        <w:t xml:space="preserve"> развитие рынка объектных инструментальных средств. </w:t>
-      </w:r>
-    </w:p>
-    <w:p>
-      <w:pPr>
-        <w:widowControl w:val="0"/>
-        <w:spacing w:line="360" w:lineRule="auto"/>
-        <w:jc w:val="both"/>
-        <w:rPr>
-          <w:sz w:val="26"/>
-          <w:szCs w:val="26"/>
-        </w:rPr>
-      </w:pPr>
-      <w:proofErr w:type="gramStart"/>
-      <w:r>
-        <w:rPr>
-          <w:sz w:val="26"/>
-          <w:szCs w:val="26"/>
-        </w:rPr>
-        <w:t>6)Способствовать</w:t>
-      </w:r>
-      <w:proofErr w:type="gramEnd"/>
-      <w:r>
-        <w:rPr>
-          <w:sz w:val="26"/>
-          <w:szCs w:val="26"/>
-        </w:rPr>
-        <w:t xml:space="preserve"> распространению объектных технологий и соответствующих понятий объектно-ориентированного анализа и проектирования. </w:t>
-      </w:r>
-    </w:p>
-    <w:p>
-      <w:pPr>
-        <w:widowControl w:val="0"/>
-        <w:spacing w:line="360" w:lineRule="auto"/>
-        <w:jc w:val="both"/>
-        <w:rPr>
-          <w:sz w:val="26"/>
-          <w:szCs w:val="26"/>
-        </w:rPr>
-      </w:pPr>
-      <w:proofErr w:type="gramStart"/>
-      <w:r>
-        <w:rPr>
-          <w:sz w:val="26"/>
-          <w:szCs w:val="26"/>
-        </w:rPr>
-        <w:t>7)Интегрировать</w:t>
-      </w:r>
-      <w:proofErr w:type="gramEnd"/>
-      <w:r>
-        <w:rPr>
-          <w:sz w:val="26"/>
-          <w:szCs w:val="26"/>
-        </w:rPr>
-        <w:t xml:space="preserve"> в себя новейшие и наилучшие достижения практики объектно-ориентированного анализа и проектирования. </w:t>
-      </w:r>
-    </w:p>
-    <w:p>
-      <w:pPr>
-        <w:widowControl w:val="0"/>
-        <w:spacing w:line="360" w:lineRule="auto"/>
-        <w:jc w:val="both"/>
-        <w:rPr>
-          <w:b/>
-          <w:sz w:val="26"/>
-          <w:szCs w:val="26"/>
-        </w:rPr>
-      </w:pPr>
-      <w:r>
-        <w:rPr>
-          <w:b/>
-          <w:sz w:val="26"/>
-          <w:szCs w:val="26"/>
-        </w:rPr>
-        <w:t xml:space="preserve">Общая структура языка UML: </w:t>
-      </w:r>
-    </w:p>
-    <w:p>
-      <w:pPr>
-        <w:widowControl w:val="0"/>
-        <w:spacing w:line="360" w:lineRule="auto"/>
-        <w:jc w:val="both"/>
-        <w:rPr>
-          <w:sz w:val="26"/>
-          <w:szCs w:val="26"/>
-        </w:rPr>
-      </w:pPr>
-      <w:r>
-        <w:rPr>
-          <w:sz w:val="26"/>
-          <w:szCs w:val="26"/>
-        </w:rPr>
-        <w:t xml:space="preserve">С самой общей точки зрения описание языка UML состоит из двух взаимодействующих частей, таких как: </w:t>
-      </w:r>
-    </w:p>
-    <w:p>
-      <w:pPr>
-        <w:widowControl w:val="0"/>
-        <w:spacing w:line="360" w:lineRule="auto"/>
-        <w:jc w:val="both"/>
-        <w:rPr>
-          <w:sz w:val="26"/>
-          <w:szCs w:val="26"/>
-        </w:rPr>
-      </w:pPr>
-      <w:proofErr w:type="gramStart"/>
-      <w:r>
-        <w:rPr>
-          <w:sz w:val="26"/>
-          <w:szCs w:val="26"/>
-        </w:rPr>
-        <w:t>1)Семантика</w:t>
-      </w:r>
-      <w:proofErr w:type="gramEnd"/>
-      <w:r>
-        <w:rPr>
-          <w:sz w:val="26"/>
-          <w:szCs w:val="26"/>
-        </w:rPr>
-        <w:t xml:space="preserve"> языка UML. Представляет собой некоторую метамодель, которая определяет абстрактный синтаксис и семантику понятий объектного моделирования </w:t>
-      </w:r>
-      <w:r>
-        <w:rPr>
-          <w:sz w:val="26"/>
-          <w:szCs w:val="26"/>
-        </w:rPr>
-        <w:lastRenderedPageBreak/>
-        <w:t xml:space="preserve">на языке UML. </w:t>
+        <w:t xml:space="preserve"> языка UML. Представляет собой некоторую метамодель, которая определяет абстрактный синтаксис и семантику понятий объектного моделирования на языке UML. </w:t>
       </w:r>
     </w:p>
     <w:p>
@@ -19972,11 +20142,20 @@
       </w:pPr>
       <w:r>
         <w:rPr>
+          <w:b/>
           <w:i/>
           <w:sz w:val="26"/>
           <w:szCs w:val="26"/>
         </w:rPr>
-        <w:t xml:space="preserve">Класс </w:t>
+        <w:t>Класс</w:t>
+      </w:r>
+      <w:r>
+        <w:rPr>
+          <w:i/>
+          <w:sz w:val="26"/>
+          <w:szCs w:val="26"/>
+        </w:rPr>
+        <w:t xml:space="preserve"> </w:t>
       </w:r>
       <w:r>
         <w:rPr>
@@ -20003,11 +20182,20 @@
       </w:pPr>
       <w:r>
         <w:rPr>
+          <w:b/>
           <w:i/>
           <w:sz w:val="26"/>
           <w:szCs w:val="26"/>
         </w:rPr>
-        <w:t xml:space="preserve">Интерфейс — </w:t>
+        <w:t>Интерфейс</w:t>
+      </w:r>
+      <w:r>
+        <w:rPr>
+          <w:i/>
+          <w:sz w:val="26"/>
+          <w:szCs w:val="26"/>
+        </w:rPr>
+        <w:t xml:space="preserve"> — </w:t>
       </w:r>
       <w:r>
         <w:rPr>
@@ -20034,11 +20222,20 @@
       </w:pPr>
       <w:r>
         <w:rPr>
+          <w:b/>
           <w:i/>
           <w:sz w:val="26"/>
           <w:szCs w:val="26"/>
         </w:rPr>
-        <w:t xml:space="preserve">Кооперация </w:t>
+        <w:t>Кооперация</w:t>
+      </w:r>
+      <w:r>
+        <w:rPr>
+          <w:i/>
+          <w:sz w:val="26"/>
+          <w:szCs w:val="26"/>
+        </w:rPr>
+        <w:t xml:space="preserve"> </w:t>
       </w:r>
       <w:r>
         <w:rPr>
@@ -20065,18 +20262,35 @@
       </w:pPr>
       <w:r>
         <w:rPr>
+          <w:b/>
           <w:i/>
           <w:sz w:val="26"/>
           <w:szCs w:val="26"/>
         </w:rPr>
-        <w:t xml:space="preserve">Актер — </w:t>
-      </w:r>
-      <w:r>
-        <w:rPr>
-          <w:sz w:val="26"/>
-          <w:szCs w:val="26"/>
-        </w:rPr>
-        <w:t xml:space="preserve">набор согласованных ролей, которые могут играть пользователи при взаимодействии с системой. Каждая роль требует от системы определенного поведения. </w:t>
+        <w:t>Актер</w:t>
+      </w:r>
+      <w:r>
+        <w:rPr>
+          <w:i/>
+          <w:sz w:val="26"/>
+          <w:szCs w:val="26"/>
+        </w:rPr>
+        <w:t xml:space="preserve"> — </w:t>
+      </w:r>
+      <w:r>
+        <w:rPr>
+          <w:sz w:val="26"/>
+          <w:szCs w:val="26"/>
+        </w:rPr>
+        <w:t xml:space="preserve">набор согласованных ролей, которые могут играть пользователи при </w:t>
+      </w:r>
+      <w:r>
+        <w:rPr>
+          <w:sz w:val="26"/>
+          <w:szCs w:val="26"/>
+        </w:rPr>
+        <w:lastRenderedPageBreak/>
+        <w:t xml:space="preserve">взаимодействии с системой. Каждая роль требует от системы определенного поведения. </w:t>
       </w:r>
     </w:p>
     <w:p>
@@ -20096,6 +20310,7 @@
       </w:pPr>
       <w:r>
         <w:rPr>
+          <w:b/>
           <w:i/>
           <w:sz w:val="26"/>
           <w:szCs w:val="26"/>
@@ -20104,6 +20319,7 @@
       </w:r>
       <w:r>
         <w:rPr>
+          <w:b/>
           <w:i/>
           <w:sz w:val="26"/>
           <w:szCs w:val="26"/>
@@ -20113,6 +20329,7 @@
       </w:r>
       <w:r>
         <w:rPr>
+          <w:b/>
           <w:i/>
           <w:sz w:val="26"/>
           <w:szCs w:val="26"/>
@@ -20121,6 +20338,7 @@
       </w:r>
       <w:r>
         <w:rPr>
+          <w:b/>
           <w:i/>
           <w:sz w:val="26"/>
           <w:szCs w:val="26"/>
@@ -20161,11 +20379,20 @@
       </w:pPr>
       <w:r>
         <w:rPr>
+          <w:b/>
           <w:i/>
           <w:sz w:val="26"/>
           <w:szCs w:val="26"/>
         </w:rPr>
-        <w:t xml:space="preserve">Активный класс — </w:t>
+        <w:t>Активный класс</w:t>
+      </w:r>
+      <w:r>
+        <w:rPr>
+          <w:i/>
+          <w:sz w:val="26"/>
+          <w:szCs w:val="26"/>
+        </w:rPr>
+        <w:t xml:space="preserve"> — </w:t>
       </w:r>
       <w:r>
         <w:rPr>
@@ -20192,11 +20419,20 @@
       </w:pPr>
       <w:r>
         <w:rPr>
+          <w:b/>
           <w:i/>
           <w:sz w:val="26"/>
           <w:szCs w:val="26"/>
         </w:rPr>
-        <w:t xml:space="preserve">Компонент — </w:t>
+        <w:t>Компонент</w:t>
+      </w:r>
+      <w:r>
+        <w:rPr>
+          <w:i/>
+          <w:sz w:val="26"/>
+          <w:szCs w:val="26"/>
+        </w:rPr>
+        <w:t xml:space="preserve"> — </w:t>
       </w:r>
       <w:r>
         <w:rPr>
@@ -20223,11 +20459,20 @@
       </w:pPr>
       <w:r>
         <w:rPr>
+          <w:b/>
           <w:i/>
           <w:sz w:val="26"/>
           <w:szCs w:val="26"/>
         </w:rPr>
-        <w:t xml:space="preserve">Узел — </w:t>
+        <w:t>Узел</w:t>
+      </w:r>
+      <w:r>
+        <w:rPr>
+          <w:i/>
+          <w:sz w:val="26"/>
+          <w:szCs w:val="26"/>
+        </w:rPr>
+        <w:t xml:space="preserve"> — </w:t>
       </w:r>
       <w:r>
         <w:rPr>
@@ -20304,26 +20549,27 @@
       </w:pPr>
       <w:r>
         <w:rPr>
+          <w:b/>
           <w:i/>
           <w:sz w:val="26"/>
           <w:szCs w:val="26"/>
         </w:rPr>
-        <w:t xml:space="preserve">Взаимодействие </w:t>
-      </w:r>
-      <w:r>
-        <w:rPr>
-          <w:sz w:val="26"/>
-          <w:szCs w:val="26"/>
-        </w:rPr>
-        <w:t xml:space="preserve">— поведение, заключающее в себе набор сообщений, которыми </w:t>
-      </w:r>
-      <w:r>
-        <w:rPr>
-          <w:sz w:val="26"/>
-          <w:szCs w:val="26"/>
-        </w:rPr>
-        <w:lastRenderedPageBreak/>
-        <w:t xml:space="preserve">обменивается набор объектов в конкретном контексте для достижения определенной цели. </w:t>
+        <w:t>Взаимодействие</w:t>
+      </w:r>
+      <w:r>
+        <w:rPr>
+          <w:i/>
+          <w:sz w:val="26"/>
+          <w:szCs w:val="26"/>
+        </w:rPr>
+        <w:t xml:space="preserve"> </w:t>
+      </w:r>
+      <w:r>
+        <w:rPr>
+          <w:sz w:val="26"/>
+          <w:szCs w:val="26"/>
+        </w:rPr>
+        <w:t xml:space="preserve">— поведение, заключающее в себе набор сообщений, которыми обменивается набор объектов в конкретном контексте для достижения определенной цели. </w:t>
       </w:r>
     </w:p>
     <w:p>
@@ -20343,53 +20589,74 @@
       </w:pPr>
       <w:r>
         <w:rPr>
+          <w:b/>
           <w:i/>
           <w:sz w:val="26"/>
           <w:szCs w:val="26"/>
         </w:rPr>
-        <w:t xml:space="preserve">Конечный автомат — </w:t>
-      </w:r>
-      <w:r>
-        <w:rPr>
-          <w:sz w:val="26"/>
-          <w:szCs w:val="26"/>
-        </w:rPr>
-        <w:t xml:space="preserve">поведение, которое определяет последовательность состояний объекта или взаимодействия, выполняемые в ходе его существования в ответ на </w:t>
-      </w:r>
-      <w:proofErr w:type="gramStart"/>
-      <w:r>
-        <w:rPr>
-          <w:sz w:val="26"/>
-          <w:szCs w:val="26"/>
-        </w:rPr>
-        <w:t>события .С</w:t>
-      </w:r>
-      <w:proofErr w:type="gramEnd"/>
-      <w:r>
-        <w:rPr>
-          <w:sz w:val="26"/>
-          <w:szCs w:val="26"/>
-        </w:rPr>
-        <w:t xml:space="preserve"> помощью конечного автомата может определяться поведение индивидуального класса или кооперации классов. Элементами конечного автомата являются состояния, переходы (от состояния к состоянию), события (предметы, вызывающие переходы) и действия (реакции на переход). </w:t>
-      </w:r>
-    </w:p>
-    <w:p>
-      <w:pPr>
-        <w:widowControl w:val="0"/>
-        <w:spacing w:line="360" w:lineRule="auto"/>
-        <w:jc w:val="both"/>
-        <w:rPr>
-          <w:sz w:val="26"/>
-          <w:szCs w:val="26"/>
-        </w:rPr>
-      </w:pPr>
-      <w:r>
-        <w:rPr>
-          <w:b/>
+        <w:t>Конечный автомат</w:t>
+      </w:r>
+      <w:r>
+        <w:rPr>
           <w:i/>
           <w:sz w:val="26"/>
           <w:szCs w:val="26"/>
         </w:rPr>
+        <w:t xml:space="preserve"> — </w:t>
+      </w:r>
+      <w:r>
+        <w:rPr>
+          <w:sz w:val="26"/>
+          <w:szCs w:val="26"/>
+        </w:rPr>
+        <w:t>поведение, которое определяет последовательность состояний объекта или взаимодействия, выполняемые в ходе его с</w:t>
+      </w:r>
+      <w:r>
+        <w:rPr>
+          <w:sz w:val="26"/>
+          <w:szCs w:val="26"/>
+        </w:rPr>
+        <w:t>уществования в ответ на события</w:t>
+      </w:r>
+      <w:r>
+        <w:rPr>
+          <w:sz w:val="26"/>
+          <w:szCs w:val="26"/>
+        </w:rPr>
+        <w:t>.</w:t>
+      </w:r>
+      <w:r>
+        <w:rPr>
+          <w:sz w:val="26"/>
+          <w:szCs w:val="26"/>
+        </w:rPr>
+        <w:t xml:space="preserve"> </w:t>
+      </w:r>
+      <w:r>
+        <w:rPr>
+          <w:sz w:val="26"/>
+          <w:szCs w:val="26"/>
+        </w:rPr>
+        <w:t xml:space="preserve">С помощью конечного автомата может определяться поведение индивидуального класса или кооперации классов. Элементами конечного автомата являются состояния, переходы (от состояния к состоянию), события (предметы, вызывающие переходы) и действия (реакции на переход). </w:t>
+      </w:r>
+    </w:p>
+    <w:p>
+      <w:pPr>
+        <w:widowControl w:val="0"/>
+        <w:spacing w:line="360" w:lineRule="auto"/>
+        <w:jc w:val="both"/>
+        <w:rPr>
+          <w:sz w:val="26"/>
+          <w:szCs w:val="26"/>
+        </w:rPr>
+      </w:pPr>
+      <w:r>
+        <w:rPr>
+          <w:b/>
+          <w:i/>
+          <w:sz w:val="26"/>
+          <w:szCs w:val="26"/>
+        </w:rPr>
         <w:t>Группирующие предметы</w:t>
       </w:r>
       <w:r>
@@ -20424,11 +20691,20 @@
       </w:r>
       <w:r>
         <w:rPr>
+          <w:b/>
           <w:i/>
           <w:sz w:val="26"/>
           <w:szCs w:val="26"/>
         </w:rPr>
-        <w:t xml:space="preserve">пакет — </w:t>
+        <w:t>пакет</w:t>
+      </w:r>
+      <w:r>
+        <w:rPr>
+          <w:i/>
+          <w:sz w:val="26"/>
+          <w:szCs w:val="26"/>
+        </w:rPr>
+        <w:t xml:space="preserve"> — </w:t>
       </w:r>
       <w:r>
         <w:rPr>
@@ -20485,15 +20761,32 @@
           <w:sz w:val="26"/>
           <w:szCs w:val="26"/>
         </w:rPr>
-        <w:t xml:space="preserve">-моделей. Они являются замечаниями, которые можно применить для описания, объяснения и комментирования любого элемента модели. Предусмотрена одна разновидность поясняющего предмета — </w:t>
-      </w:r>
-      <w:r>
-        <w:rPr>
+        <w:t xml:space="preserve">-моделей. Они являются замечаниями, которые можно применить для описания, объяснения и </w:t>
+      </w:r>
+      <w:r>
+        <w:rPr>
+          <w:sz w:val="26"/>
+          <w:szCs w:val="26"/>
+        </w:rPr>
+        <w:lastRenderedPageBreak/>
+        <w:t xml:space="preserve">комментирования любого элемента модели. Предусмотрена одна разновидность поясняющего предмета — </w:t>
+      </w:r>
+      <w:r>
+        <w:rPr>
+          <w:b/>
           <w:i/>
           <w:sz w:val="26"/>
           <w:szCs w:val="26"/>
         </w:rPr>
-        <w:t xml:space="preserve">примечание — </w:t>
+        <w:t>примечание</w:t>
+      </w:r>
+      <w:r>
+        <w:rPr>
+          <w:i/>
+          <w:sz w:val="26"/>
+          <w:szCs w:val="26"/>
+        </w:rPr>
+        <w:t xml:space="preserve"> — </w:t>
       </w:r>
       <w:r>
         <w:rPr>
@@ -20538,59 +20831,43 @@
     </w:p>
     <w:p>
       <w:pPr>
-        <w:widowControl w:val="0"/>
-        <w:spacing w:line="360" w:lineRule="auto"/>
-        <w:jc w:val="both"/>
-        <w:rPr>
-          <w:sz w:val="26"/>
-          <w:szCs w:val="26"/>
-        </w:rPr>
-      </w:pPr>
-      <w:r>
-        <w:rPr>
-          <w:i/>
-          <w:sz w:val="26"/>
-          <w:szCs w:val="26"/>
-        </w:rPr>
-        <w:t xml:space="preserve">Зависимость </w:t>
-      </w:r>
-      <w:r>
-        <w:rPr>
-          <w:sz w:val="26"/>
-          <w:szCs w:val="26"/>
-        </w:rPr>
-        <w:t>— семантическое отношение между двумя предметами, в котором изменение в одном предмете (независимом предмете) может влиять на семантику другого предмета (зависимого предмета).</w:t>
-      </w:r>
-    </w:p>
-    <w:p>
-      <w:pPr>
+        <w:pStyle w:val="a5"/>
         <w:widowControl w:val="0"/>
         <w:numPr>
           <w:ilvl w:val="0"/>
-          <w:numId w:val="10"/>
+          <w:numId w:val="16"/>
         </w:numPr>
         <w:spacing w:line="360" w:lineRule="auto"/>
-        <w:ind w:left="0"/>
-        <w:jc w:val="both"/>
-        <w:rPr>
-          <w:sz w:val="26"/>
-          <w:szCs w:val="26"/>
-        </w:rPr>
-      </w:pPr>
-      <w:r>
-        <w:rPr>
+        <w:ind w:left="284"/>
+        <w:jc w:val="both"/>
+        <w:rPr>
+          <w:sz w:val="26"/>
+          <w:szCs w:val="26"/>
+        </w:rPr>
+      </w:pPr>
+      <w:r>
+        <w:rPr>
+          <w:b/>
           <w:i/>
           <w:sz w:val="26"/>
           <w:szCs w:val="26"/>
         </w:rPr>
-        <w:t xml:space="preserve">Ассоциация — </w:t>
-      </w:r>
-      <w:r>
-        <w:rPr>
-          <w:sz w:val="26"/>
-          <w:szCs w:val="26"/>
-        </w:rPr>
-        <w:t xml:space="preserve">структурное отношение, которое описывает набор связей, являющихся соединением между объектами. </w:t>
+        <w:t>Зависимость</w:t>
+      </w:r>
+      <w:r>
+        <w:rPr>
+          <w:i/>
+          <w:sz w:val="26"/>
+          <w:szCs w:val="26"/>
+        </w:rPr>
+        <w:t xml:space="preserve"> </w:t>
+      </w:r>
+      <w:r>
+        <w:rPr>
+          <w:sz w:val="26"/>
+          <w:szCs w:val="26"/>
+        </w:rPr>
+        <w:t>— семантическое отношение между двумя предметами, в котором изменение в одном предмете (независимом предмете) может влиять на семантику другого предмета (зависимого предмета).</w:t>
       </w:r>
     </w:p>
     <w:p>
@@ -20598,30 +20875,39 @@
         <w:widowControl w:val="0"/>
         <w:numPr>
           <w:ilvl w:val="0"/>
-          <w:numId w:val="10"/>
+          <w:numId w:val="16"/>
         </w:numPr>
         <w:spacing w:line="360" w:lineRule="auto"/>
-        <w:ind w:left="0"/>
-        <w:jc w:val="both"/>
-        <w:rPr>
-          <w:sz w:val="26"/>
-          <w:szCs w:val="26"/>
-        </w:rPr>
-      </w:pPr>
-      <w:r>
-        <w:rPr>
+        <w:ind w:left="284"/>
+        <w:jc w:val="both"/>
+        <w:rPr>
+          <w:sz w:val="26"/>
+          <w:szCs w:val="26"/>
+        </w:rPr>
+      </w:pPr>
+      <w:r>
+        <w:rPr>
+          <w:b/>
           <w:i/>
           <w:sz w:val="26"/>
           <w:szCs w:val="26"/>
         </w:rPr>
-        <w:t xml:space="preserve">Обобщение </w:t>
-      </w:r>
-      <w:r>
-        <w:rPr>
-          <w:sz w:val="26"/>
-          <w:szCs w:val="26"/>
-        </w:rPr>
-        <w:t xml:space="preserve">— отношение специализации/обобщения, в котором объекты специализированного элемента (потомка, ребенка) могут заменять объекты обобщенного элемента (предка, родителя). Иначе говоря, потомок разделяет структуру и поведение родителя. </w:t>
+        <w:t>Ассоциация</w:t>
+      </w:r>
+      <w:r>
+        <w:rPr>
+          <w:i/>
+          <w:sz w:val="26"/>
+          <w:szCs w:val="26"/>
+        </w:rPr>
+        <w:t xml:space="preserve"> — </w:t>
+      </w:r>
+      <w:r>
+        <w:rPr>
+          <w:sz w:val="26"/>
+          <w:szCs w:val="26"/>
+        </w:rPr>
+        <w:t xml:space="preserve">структурное отношение, которое описывает набор связей, являющихся соединением между объектами. </w:t>
       </w:r>
     </w:p>
     <w:p>
@@ -20629,38 +20915,79 @@
         <w:widowControl w:val="0"/>
         <w:numPr>
           <w:ilvl w:val="0"/>
-          <w:numId w:val="10"/>
+          <w:numId w:val="16"/>
         </w:numPr>
         <w:spacing w:line="360" w:lineRule="auto"/>
-        <w:ind w:left="0"/>
-        <w:jc w:val="both"/>
-        <w:rPr>
-          <w:sz w:val="26"/>
-          <w:szCs w:val="26"/>
-        </w:rPr>
-      </w:pPr>
-      <w:r>
-        <w:rPr>
+        <w:ind w:left="284"/>
+        <w:jc w:val="both"/>
+        <w:rPr>
+          <w:sz w:val="26"/>
+          <w:szCs w:val="26"/>
+        </w:rPr>
+      </w:pPr>
+      <w:r>
+        <w:rPr>
+          <w:b/>
           <w:i/>
           <w:sz w:val="26"/>
           <w:szCs w:val="26"/>
         </w:rPr>
-        <w:t xml:space="preserve">Реализация — </w:t>
-      </w:r>
-      <w:r>
-        <w:rPr>
-          <w:sz w:val="26"/>
-          <w:szCs w:val="26"/>
-        </w:rPr>
-        <w:t xml:space="preserve">семантическое отношение между классификаторами, где один классификатор определяет контракт, который другой классификатор обязуется </w:t>
-      </w:r>
-      <w:r>
-        <w:rPr>
-          <w:sz w:val="26"/>
-          <w:szCs w:val="26"/>
-        </w:rPr>
-        <w:lastRenderedPageBreak/>
-        <w:t xml:space="preserve">выполнять (к классификаторам относят классы, интерфейсы, компоненты, элементы </w:t>
+        <w:t>Обобщение</w:t>
+      </w:r>
+      <w:r>
+        <w:rPr>
+          <w:i/>
+          <w:sz w:val="26"/>
+          <w:szCs w:val="26"/>
+        </w:rPr>
+        <w:t xml:space="preserve"> </w:t>
+      </w:r>
+      <w:r>
+        <w:rPr>
+          <w:sz w:val="26"/>
+          <w:szCs w:val="26"/>
+        </w:rPr>
+        <w:t xml:space="preserve">— отношение специализации/обобщения, в котором объекты специализированного элемента (потомка, ребенка) могут заменять объекты обобщенного элемента (предка, родителя). Иначе говоря, потомок разделяет структуру и поведение родителя. </w:t>
+      </w:r>
+    </w:p>
+    <w:p>
+      <w:pPr>
+        <w:widowControl w:val="0"/>
+        <w:numPr>
+          <w:ilvl w:val="0"/>
+          <w:numId w:val="16"/>
+        </w:numPr>
+        <w:spacing w:line="360" w:lineRule="auto"/>
+        <w:ind w:left="284"/>
+        <w:jc w:val="both"/>
+        <w:rPr>
+          <w:sz w:val="26"/>
+          <w:szCs w:val="26"/>
+        </w:rPr>
+      </w:pPr>
+      <w:r>
+        <w:rPr>
+          <w:b/>
+          <w:i/>
+          <w:sz w:val="26"/>
+          <w:szCs w:val="26"/>
+        </w:rPr>
+        <w:t>Реализация</w:t>
+      </w:r>
+      <w:r>
+        <w:rPr>
+          <w:i/>
+          <w:sz w:val="26"/>
+          <w:szCs w:val="26"/>
+        </w:rPr>
+        <w:t xml:space="preserve"> — </w:t>
+      </w:r>
+      <w:r>
+        <w:rPr>
+          <w:sz w:val="26"/>
+          <w:szCs w:val="26"/>
+        </w:rPr>
+        <w:t xml:space="preserve">семантическое отношение между классификаторами, где один классификатор определяет контракт, который другой классификатор обязуется выполнять (к классификаторам относят классы, интерфейсы, компоненты, элементы </w:t>
       </w:r>
       <w:r>
         <w:rPr>
@@ -20705,11 +21032,20 @@
       </w:pPr>
       <w:r>
         <w:rPr>
+          <w:b/>
           <w:i/>
           <w:sz w:val="26"/>
           <w:szCs w:val="26"/>
         </w:rPr>
-        <w:t xml:space="preserve">Диаграмма </w:t>
+        <w:t>Диаграмма</w:t>
+      </w:r>
+      <w:r>
+        <w:rPr>
+          <w:i/>
+          <w:sz w:val="26"/>
+          <w:szCs w:val="26"/>
+        </w:rPr>
+        <w:t xml:space="preserve"> </w:t>
       </w:r>
       <w:r>
         <w:rPr>
@@ -20731,7 +21067,16 @@
           <w:sz w:val="26"/>
           <w:szCs w:val="26"/>
         </w:rPr>
-        <w:t xml:space="preserve"> включает девять видов диаграмм:</w:t>
+        <w:t xml:space="preserve"> включает девять видов</w:t>
+      </w:r>
+      <w:bookmarkStart w:id="11" w:name="_GoBack"/>
+      <w:bookmarkEnd w:id="11"/>
+      <w:r>
+        <w:rPr>
+          <w:sz w:val="26"/>
+          <w:szCs w:val="26"/>
+        </w:rPr>
+        <w:t xml:space="preserve"> диаграмм:</w:t>
       </w:r>
     </w:p>
     <w:p>
@@ -21175,6 +21520,232 @@
     </w:lvl>
   </w:abstractNum>
   <w:abstractNum w:abstractNumId="5">
+    <w:nsid w:val="2CF8514E"/>
+    <w:multiLevelType w:val="hybridMultilevel"/>
+    <w:tmpl w:val="B3D8F4AA"/>
+    <w:lvl w:ilvl="0" w:tplc="9C280FD0">
+      <w:start w:val="1"/>
+      <w:numFmt w:val="bullet"/>
+      <w:lvlText w:val=""/>
+      <w:lvlJc w:val="left"/>
+      <w:pPr>
+        <w:ind w:left="720" w:hanging="360"/>
+      </w:pPr>
+      <w:rPr>
+        <w:rFonts w:ascii="Symbol" w:hAnsi="Symbol" w:hint="default"/>
+      </w:rPr>
+    </w:lvl>
+    <w:lvl w:ilvl="1" w:tplc="04190003" w:tentative="1">
+      <w:start w:val="1"/>
+      <w:numFmt w:val="bullet"/>
+      <w:lvlText w:val="o"/>
+      <w:lvlJc w:val="left"/>
+      <w:pPr>
+        <w:ind w:left="1440" w:hanging="360"/>
+      </w:pPr>
+      <w:rPr>
+        <w:rFonts w:ascii="Courier New" w:hAnsi="Courier New" w:cs="Courier New" w:hint="default"/>
+      </w:rPr>
+    </w:lvl>
+    <w:lvl w:ilvl="2" w:tplc="04190005" w:tentative="1">
+      <w:start w:val="1"/>
+      <w:numFmt w:val="bullet"/>
+      <w:lvlText w:val=""/>
+      <w:lvlJc w:val="left"/>
+      <w:pPr>
+        <w:ind w:left="2160" w:hanging="360"/>
+      </w:pPr>
+      <w:rPr>
+        <w:rFonts w:ascii="Wingdings" w:hAnsi="Wingdings" w:hint="default"/>
+      </w:rPr>
+    </w:lvl>
+    <w:lvl w:ilvl="3" w:tplc="04190001" w:tentative="1">
+      <w:start w:val="1"/>
+      <w:numFmt w:val="bullet"/>
+      <w:lvlText w:val=""/>
+      <w:lvlJc w:val="left"/>
+      <w:pPr>
+        <w:ind w:left="2880" w:hanging="360"/>
+      </w:pPr>
+      <w:rPr>
+        <w:rFonts w:ascii="Symbol" w:hAnsi="Symbol" w:hint="default"/>
+      </w:rPr>
+    </w:lvl>
+    <w:lvl w:ilvl="4" w:tplc="04190003" w:tentative="1">
+      <w:start w:val="1"/>
+      <w:numFmt w:val="bullet"/>
+      <w:lvlText w:val="o"/>
+      <w:lvlJc w:val="left"/>
+      <w:pPr>
+        <w:ind w:left="3600" w:hanging="360"/>
+      </w:pPr>
+      <w:rPr>
+        <w:rFonts w:ascii="Courier New" w:hAnsi="Courier New" w:cs="Courier New" w:hint="default"/>
+      </w:rPr>
+    </w:lvl>
+    <w:lvl w:ilvl="5" w:tplc="04190005" w:tentative="1">
+      <w:start w:val="1"/>
+      <w:numFmt w:val="bullet"/>
+      <w:lvlText w:val=""/>
+      <w:lvlJc w:val="left"/>
+      <w:pPr>
+        <w:ind w:left="4320" w:hanging="360"/>
+      </w:pPr>
+      <w:rPr>
+        <w:rFonts w:ascii="Wingdings" w:hAnsi="Wingdings" w:hint="default"/>
+      </w:rPr>
+    </w:lvl>
+    <w:lvl w:ilvl="6" w:tplc="04190001" w:tentative="1">
+      <w:start w:val="1"/>
+      <w:numFmt w:val="bullet"/>
+      <w:lvlText w:val=""/>
+      <w:lvlJc w:val="left"/>
+      <w:pPr>
+        <w:ind w:left="5040" w:hanging="360"/>
+      </w:pPr>
+      <w:rPr>
+        <w:rFonts w:ascii="Symbol" w:hAnsi="Symbol" w:hint="default"/>
+      </w:rPr>
+    </w:lvl>
+    <w:lvl w:ilvl="7" w:tplc="04190003" w:tentative="1">
+      <w:start w:val="1"/>
+      <w:numFmt w:val="bullet"/>
+      <w:lvlText w:val="o"/>
+      <w:lvlJc w:val="left"/>
+      <w:pPr>
+        <w:ind w:left="5760" w:hanging="360"/>
+      </w:pPr>
+      <w:rPr>
+        <w:rFonts w:ascii="Courier New" w:hAnsi="Courier New" w:cs="Courier New" w:hint="default"/>
+      </w:rPr>
+    </w:lvl>
+    <w:lvl w:ilvl="8" w:tplc="04190005" w:tentative="1">
+      <w:start w:val="1"/>
+      <w:numFmt w:val="bullet"/>
+      <w:lvlText w:val=""/>
+      <w:lvlJc w:val="left"/>
+      <w:pPr>
+        <w:ind w:left="6480" w:hanging="360"/>
+      </w:pPr>
+      <w:rPr>
+        <w:rFonts w:ascii="Wingdings" w:hAnsi="Wingdings" w:hint="default"/>
+      </w:rPr>
+    </w:lvl>
+  </w:abstractNum>
+  <w:abstractNum w:abstractNumId="6">
+    <w:nsid w:val="39C16D3F"/>
+    <w:multiLevelType w:val="hybridMultilevel"/>
+    <w:tmpl w:val="9514CC80"/>
+    <w:lvl w:ilvl="0" w:tplc="9C280FD0">
+      <w:start w:val="1"/>
+      <w:numFmt w:val="bullet"/>
+      <w:lvlText w:val=""/>
+      <w:lvlJc w:val="left"/>
+      <w:pPr>
+        <w:ind w:left="720" w:hanging="360"/>
+      </w:pPr>
+      <w:rPr>
+        <w:rFonts w:ascii="Symbol" w:hAnsi="Symbol" w:hint="default"/>
+      </w:rPr>
+    </w:lvl>
+    <w:lvl w:ilvl="1" w:tplc="04190003" w:tentative="1">
+      <w:start w:val="1"/>
+      <w:numFmt w:val="bullet"/>
+      <w:lvlText w:val="o"/>
+      <w:lvlJc w:val="left"/>
+      <w:pPr>
+        <w:ind w:left="1440" w:hanging="360"/>
+      </w:pPr>
+      <w:rPr>
+        <w:rFonts w:ascii="Courier New" w:hAnsi="Courier New" w:cs="Courier New" w:hint="default"/>
+      </w:rPr>
+    </w:lvl>
+    <w:lvl w:ilvl="2" w:tplc="04190005" w:tentative="1">
+      <w:start w:val="1"/>
+      <w:numFmt w:val="bullet"/>
+      <w:lvlText w:val=""/>
+      <w:lvlJc w:val="left"/>
+      <w:pPr>
+        <w:ind w:left="2160" w:hanging="360"/>
+      </w:pPr>
+      <w:rPr>
+        <w:rFonts w:ascii="Wingdings" w:hAnsi="Wingdings" w:hint="default"/>
+      </w:rPr>
+    </w:lvl>
+    <w:lvl w:ilvl="3" w:tplc="04190001" w:tentative="1">
+      <w:start w:val="1"/>
+      <w:numFmt w:val="bullet"/>
+      <w:lvlText w:val=""/>
+      <w:lvlJc w:val="left"/>
+      <w:pPr>
+        <w:ind w:left="2880" w:hanging="360"/>
+      </w:pPr>
+      <w:rPr>
+        <w:rFonts w:ascii="Symbol" w:hAnsi="Symbol" w:hint="default"/>
+      </w:rPr>
+    </w:lvl>
+    <w:lvl w:ilvl="4" w:tplc="04190003" w:tentative="1">
+      <w:start w:val="1"/>
+      <w:numFmt w:val="bullet"/>
+      <w:lvlText w:val="o"/>
+      <w:lvlJc w:val="left"/>
+      <w:pPr>
+        <w:ind w:left="3600" w:hanging="360"/>
+      </w:pPr>
+      <w:rPr>
+        <w:rFonts w:ascii="Courier New" w:hAnsi="Courier New" w:cs="Courier New" w:hint="default"/>
+      </w:rPr>
+    </w:lvl>
+    <w:lvl w:ilvl="5" w:tplc="04190005" w:tentative="1">
+      <w:start w:val="1"/>
+      <w:numFmt w:val="bullet"/>
+      <w:lvlText w:val=""/>
+      <w:lvlJc w:val="left"/>
+      <w:pPr>
+        <w:ind w:left="4320" w:hanging="360"/>
+      </w:pPr>
+      <w:rPr>
+        <w:rFonts w:ascii="Wingdings" w:hAnsi="Wingdings" w:hint="default"/>
+      </w:rPr>
+    </w:lvl>
+    <w:lvl w:ilvl="6" w:tplc="04190001" w:tentative="1">
+      <w:start w:val="1"/>
+      <w:numFmt w:val="bullet"/>
+      <w:lvlText w:val=""/>
+      <w:lvlJc w:val="left"/>
+      <w:pPr>
+        <w:ind w:left="5040" w:hanging="360"/>
+      </w:pPr>
+      <w:rPr>
+        <w:rFonts w:ascii="Symbol" w:hAnsi="Symbol" w:hint="default"/>
+      </w:rPr>
+    </w:lvl>
+    <w:lvl w:ilvl="7" w:tplc="04190003" w:tentative="1">
+      <w:start w:val="1"/>
+      <w:numFmt w:val="bullet"/>
+      <w:lvlText w:val="o"/>
+      <w:lvlJc w:val="left"/>
+      <w:pPr>
+        <w:ind w:left="5760" w:hanging="360"/>
+      </w:pPr>
+      <w:rPr>
+        <w:rFonts w:ascii="Courier New" w:hAnsi="Courier New" w:cs="Courier New" w:hint="default"/>
+      </w:rPr>
+    </w:lvl>
+    <w:lvl w:ilvl="8" w:tplc="04190005" w:tentative="1">
+      <w:start w:val="1"/>
+      <w:numFmt w:val="bullet"/>
+      <w:lvlText w:val=""/>
+      <w:lvlJc w:val="left"/>
+      <w:pPr>
+        <w:ind w:left="6480" w:hanging="360"/>
+      </w:pPr>
+      <w:rPr>
+        <w:rFonts w:ascii="Wingdings" w:hAnsi="Wingdings" w:hint="default"/>
+      </w:rPr>
+    </w:lvl>
+  </w:abstractNum>
+  <w:abstractNum w:abstractNumId="7">
     <w:nsid w:val="3C0C51DD"/>
     <w:multiLevelType w:val="multilevel"/>
     <w:tmpl w:val="87148678"/>
@@ -21316,7 +21887,7 @@
       </w:rPr>
     </w:lvl>
   </w:abstractNum>
-  <w:abstractNum w:abstractNumId="6">
+  <w:abstractNum w:abstractNumId="8">
     <w:nsid w:val="4060701D"/>
     <w:multiLevelType w:val="multilevel"/>
     <w:tmpl w:val="B5B6A7B2"/>
@@ -21456,7 +22027,120 @@
       </w:rPr>
     </w:lvl>
   </w:abstractNum>
-  <w:abstractNum w:abstractNumId="7">
+  <w:abstractNum w:abstractNumId="9">
+    <w:nsid w:val="41E773D1"/>
+    <w:multiLevelType w:val="hybridMultilevel"/>
+    <w:tmpl w:val="E81C4200"/>
+    <w:lvl w:ilvl="0" w:tplc="9C280FD0">
+      <w:start w:val="1"/>
+      <w:numFmt w:val="bullet"/>
+      <w:lvlText w:val=""/>
+      <w:lvlJc w:val="left"/>
+      <w:pPr>
+        <w:ind w:left="720" w:hanging="360"/>
+      </w:pPr>
+      <w:rPr>
+        <w:rFonts w:ascii="Symbol" w:hAnsi="Symbol" w:hint="default"/>
+      </w:rPr>
+    </w:lvl>
+    <w:lvl w:ilvl="1" w:tplc="04190003" w:tentative="1">
+      <w:start w:val="1"/>
+      <w:numFmt w:val="bullet"/>
+      <w:lvlText w:val="o"/>
+      <w:lvlJc w:val="left"/>
+      <w:pPr>
+        <w:ind w:left="1440" w:hanging="360"/>
+      </w:pPr>
+      <w:rPr>
+        <w:rFonts w:ascii="Courier New" w:hAnsi="Courier New" w:cs="Courier New" w:hint="default"/>
+      </w:rPr>
+    </w:lvl>
+    <w:lvl w:ilvl="2" w:tplc="04190005" w:tentative="1">
+      <w:start w:val="1"/>
+      <w:numFmt w:val="bullet"/>
+      <w:lvlText w:val=""/>
+      <w:lvlJc w:val="left"/>
+      <w:pPr>
+        <w:ind w:left="2160" w:hanging="360"/>
+      </w:pPr>
+      <w:rPr>
+        <w:rFonts w:ascii="Wingdings" w:hAnsi="Wingdings" w:hint="default"/>
+      </w:rPr>
+    </w:lvl>
+    <w:lvl w:ilvl="3" w:tplc="04190001">
+      <w:start w:val="1"/>
+      <w:numFmt w:val="bullet"/>
+      <w:lvlText w:val=""/>
+      <w:lvlJc w:val="left"/>
+      <w:pPr>
+        <w:ind w:left="2880" w:hanging="360"/>
+      </w:pPr>
+      <w:rPr>
+        <w:rFonts w:ascii="Symbol" w:hAnsi="Symbol" w:hint="default"/>
+      </w:rPr>
+    </w:lvl>
+    <w:lvl w:ilvl="4" w:tplc="04190003" w:tentative="1">
+      <w:start w:val="1"/>
+      <w:numFmt w:val="bullet"/>
+      <w:lvlText w:val="o"/>
+      <w:lvlJc w:val="left"/>
+      <w:pPr>
+        <w:ind w:left="3600" w:hanging="360"/>
+      </w:pPr>
+      <w:rPr>
+        <w:rFonts w:ascii="Courier New" w:hAnsi="Courier New" w:cs="Courier New" w:hint="default"/>
+      </w:rPr>
+    </w:lvl>
+    <w:lvl w:ilvl="5" w:tplc="04190005" w:tentative="1">
+      <w:start w:val="1"/>
+      <w:numFmt w:val="bullet"/>
+      <w:lvlText w:val=""/>
+      <w:lvlJc w:val="left"/>
+      <w:pPr>
+        <w:ind w:left="4320" w:hanging="360"/>
+      </w:pPr>
+      <w:rPr>
+        <w:rFonts w:ascii="Wingdings" w:hAnsi="Wingdings" w:hint="default"/>
+      </w:rPr>
+    </w:lvl>
+    <w:lvl w:ilvl="6" w:tplc="04190001" w:tentative="1">
+      <w:start w:val="1"/>
+      <w:numFmt w:val="bullet"/>
+      <w:lvlText w:val=""/>
+      <w:lvlJc w:val="left"/>
+      <w:pPr>
+        <w:ind w:left="5040" w:hanging="360"/>
+      </w:pPr>
+      <w:rPr>
+        <w:rFonts w:ascii="Symbol" w:hAnsi="Symbol" w:hint="default"/>
+      </w:rPr>
+    </w:lvl>
+    <w:lvl w:ilvl="7" w:tplc="04190003" w:tentative="1">
+      <w:start w:val="1"/>
+      <w:numFmt w:val="bullet"/>
+      <w:lvlText w:val="o"/>
+      <w:lvlJc w:val="left"/>
+      <w:pPr>
+        <w:ind w:left="5760" w:hanging="360"/>
+      </w:pPr>
+      <w:rPr>
+        <w:rFonts w:ascii="Courier New" w:hAnsi="Courier New" w:cs="Courier New" w:hint="default"/>
+      </w:rPr>
+    </w:lvl>
+    <w:lvl w:ilvl="8" w:tplc="04190005" w:tentative="1">
+      <w:start w:val="1"/>
+      <w:numFmt w:val="bullet"/>
+      <w:lvlText w:val=""/>
+      <w:lvlJc w:val="left"/>
+      <w:pPr>
+        <w:ind w:left="6480" w:hanging="360"/>
+      </w:pPr>
+      <w:rPr>
+        <w:rFonts w:ascii="Wingdings" w:hAnsi="Wingdings" w:hint="default"/>
+      </w:rPr>
+    </w:lvl>
+  </w:abstractNum>
+  <w:abstractNum w:abstractNumId="10">
     <w:nsid w:val="46795090"/>
     <w:multiLevelType w:val="hybridMultilevel"/>
     <w:tmpl w:val="8FE25FEA"/>
@@ -21545,7 +22229,7 @@
       </w:pPr>
     </w:lvl>
   </w:abstractNum>
-  <w:abstractNum w:abstractNumId="8">
+  <w:abstractNum w:abstractNumId="11">
     <w:nsid w:val="483B3238"/>
     <w:multiLevelType w:val="multilevel"/>
     <w:tmpl w:val="471AFDFE"/>
@@ -21687,7 +22371,7 @@
       </w:rPr>
     </w:lvl>
   </w:abstractNum>
-  <w:abstractNum w:abstractNumId="9">
+  <w:abstractNum w:abstractNumId="12">
     <w:nsid w:val="60D10C7E"/>
     <w:multiLevelType w:val="singleLevel"/>
     <w:tmpl w:val="6F9AFF98"/>
@@ -21705,7 +22389,93 @@
       </w:rPr>
     </w:lvl>
   </w:abstractNum>
-  <w:abstractNum w:abstractNumId="10">
+  <w:abstractNum w:abstractNumId="13">
+    <w:nsid w:val="76F01EEF"/>
+    <w:multiLevelType w:val="hybridMultilevel"/>
+    <w:tmpl w:val="CF72D186"/>
+    <w:lvl w:ilvl="0" w:tplc="0419000F">
+      <w:start w:val="1"/>
+      <w:numFmt w:val="decimal"/>
+      <w:lvlText w:val="%1."/>
+      <w:lvlJc w:val="left"/>
+      <w:pPr>
+        <w:ind w:left="720" w:hanging="360"/>
+      </w:pPr>
+    </w:lvl>
+    <w:lvl w:ilvl="1" w:tplc="04190019" w:tentative="1">
+      <w:start w:val="1"/>
+      <w:numFmt w:val="lowerLetter"/>
+      <w:lvlText w:val="%2."/>
+      <w:lvlJc w:val="left"/>
+      <w:pPr>
+        <w:ind w:left="1440" w:hanging="360"/>
+      </w:pPr>
+    </w:lvl>
+    <w:lvl w:ilvl="2" w:tplc="0419001B" w:tentative="1">
+      <w:start w:val="1"/>
+      <w:numFmt w:val="lowerRoman"/>
+      <w:lvlText w:val="%3."/>
+      <w:lvlJc w:val="right"/>
+      <w:pPr>
+        <w:ind w:left="2160" w:hanging="180"/>
+      </w:pPr>
+    </w:lvl>
+    <w:lvl w:ilvl="3" w:tplc="0419000F" w:tentative="1">
+      <w:start w:val="1"/>
+      <w:numFmt w:val="decimal"/>
+      <w:lvlText w:val="%4."/>
+      <w:lvlJc w:val="left"/>
+      <w:pPr>
+        <w:ind w:left="2880" w:hanging="360"/>
+      </w:pPr>
+    </w:lvl>
+    <w:lvl w:ilvl="4" w:tplc="04190019" w:tentative="1">
+      <w:start w:val="1"/>
+      <w:numFmt w:val="lowerLetter"/>
+      <w:lvlText w:val="%5."/>
+      <w:lvlJc w:val="left"/>
+      <w:pPr>
+        <w:ind w:left="3600" w:hanging="360"/>
+      </w:pPr>
+    </w:lvl>
+    <w:lvl w:ilvl="5" w:tplc="0419001B" w:tentative="1">
+      <w:start w:val="1"/>
+      <w:numFmt w:val="lowerRoman"/>
+      <w:lvlText w:val="%6."/>
+      <w:lvlJc w:val="right"/>
+      <w:pPr>
+        <w:ind w:left="4320" w:hanging="180"/>
+      </w:pPr>
+    </w:lvl>
+    <w:lvl w:ilvl="6" w:tplc="0419000F" w:tentative="1">
+      <w:start w:val="1"/>
+      <w:numFmt w:val="decimal"/>
+      <w:lvlText w:val="%7."/>
+      <w:lvlJc w:val="left"/>
+      <w:pPr>
+        <w:ind w:left="5040" w:hanging="360"/>
+      </w:pPr>
+    </w:lvl>
+    <w:lvl w:ilvl="7" w:tplc="04190019" w:tentative="1">
+      <w:start w:val="1"/>
+      <w:numFmt w:val="lowerLetter"/>
+      <w:lvlText w:val="%8."/>
+      <w:lvlJc w:val="left"/>
+      <w:pPr>
+        <w:ind w:left="5760" w:hanging="360"/>
+      </w:pPr>
+    </w:lvl>
+    <w:lvl w:ilvl="8" w:tplc="0419001B" w:tentative="1">
+      <w:start w:val="1"/>
+      <w:numFmt w:val="lowerRoman"/>
+      <w:lvlText w:val="%9."/>
+      <w:lvlJc w:val="right"/>
+      <w:pPr>
+        <w:ind w:left="6480" w:hanging="180"/>
+      </w:pPr>
+    </w:lvl>
+  </w:abstractNum>
+  <w:abstractNum w:abstractNumId="14">
     <w:nsid w:val="78616EAF"/>
     <w:multiLevelType w:val="hybridMultilevel"/>
     <w:tmpl w:val="B92C8412"/>
@@ -21827,25 +22597,25 @@
     </w:lvlOverride>
   </w:num>
   <w:num w:numId="2">
+    <w:abstractNumId w:val="14"/>
+  </w:num>
+  <w:num w:numId="3">
     <w:abstractNumId w:val="10"/>
   </w:num>
-  <w:num w:numId="3">
+  <w:num w:numId="4">
     <w:abstractNumId w:val="7"/>
   </w:num>
-  <w:num w:numId="4">
-    <w:abstractNumId w:val="5"/>
-  </w:num>
   <w:num w:numId="5">
-    <w:abstractNumId w:val="8"/>
+    <w:abstractNumId w:val="11"/>
   </w:num>
   <w:num w:numId="6">
-    <w:abstractNumId w:val="6"/>
+    <w:abstractNumId w:val="8"/>
   </w:num>
   <w:num w:numId="7">
     <w:abstractNumId w:val="4"/>
   </w:num>
   <w:num w:numId="8">
-    <w:abstractNumId w:val="9"/>
+    <w:abstractNumId w:val="12"/>
   </w:num>
   <w:num w:numId="9">
     <w:abstractNumId w:val="3"/>
@@ -21855,6 +22625,21 @@
   </w:num>
   <w:num w:numId="11">
     <w:abstractNumId w:val="1"/>
+  </w:num>
+  <w:num w:numId="12">
+    <w:abstractNumId w:val="2"/>
+  </w:num>
+  <w:num w:numId="13">
+    <w:abstractNumId w:val="9"/>
+  </w:num>
+  <w:num w:numId="14">
+    <w:abstractNumId w:val="5"/>
+  </w:num>
+  <w:num w:numId="15">
+    <w:abstractNumId w:val="6"/>
+  </w:num>
+  <w:num w:numId="16">
+    <w:abstractNumId w:val="13"/>
   </w:num>
 </w:numbering>
 </file>
@@ -22287,6 +23072,7 @@
   <w:style w:type="character" w:default="1" w:styleId="a0">
     <w:name w:val="Default Paragraph Font"/>
     <w:uiPriority w:val="1"/>
+    <w:semiHidden/>
     <w:unhideWhenUsed/>
   </w:style>
   <w:style w:type="table" w:default="1" w:styleId="a1">

</xml_diff>